<commit_message>
Updated documentation, added pdf version.
</commit_message>
<xml_diff>
--- a/others/MatLang Translator.docx
+++ b/others/MatLang Translator.docx
@@ -86,57 +86,468 @@
     </w:p>
     <w:p>
       <w:pPr>
-        <w:rPr>
-          <w:sz w:val="21"/>
-          <w:szCs w:val="21"/>
-          <w:lang w:val="en-US"/>
-        </w:rPr>
-      </w:pPr>
-      <w:r>
-        <w:rPr>
-          <w:sz w:val="21"/>
-          <w:szCs w:val="21"/>
-          <w:lang w:val="en-US"/>
-        </w:rPr>
-        <w:t xml:space="preserve">//TODO </w:t>
-      </w:r>
-      <w:r>
-        <w:rPr>
-          <w:sz w:val="21"/>
-          <w:szCs w:val="21"/>
-          <w:lang w:val="en-US"/>
-        </w:rPr>
-        <w:t>To compile</w:t>
-      </w:r>
-      <w:r>
-        <w:rPr>
-          <w:sz w:val="21"/>
-          <w:szCs w:val="21"/>
-          <w:lang w:val="en-US"/>
-        </w:rPr>
-        <w:t xml:space="preserve"> use -</w:t>
-      </w:r>
-      <w:proofErr w:type="spellStart"/>
-      <w:r>
-        <w:rPr>
-          <w:sz w:val="21"/>
-          <w:szCs w:val="21"/>
-          <w:lang w:val="en-US"/>
-        </w:rPr>
-        <w:t>lm</w:t>
-      </w:r>
-      <w:proofErr w:type="spellEnd"/>
-      <w:r>
-        <w:rPr>
-          <w:sz w:val="21"/>
-          <w:szCs w:val="21"/>
-          <w:lang w:val="en-US"/>
-        </w:rPr>
-        <w:t xml:space="preserve"> flag.</w:t>
+        <w:pStyle w:val="ListParagraph"/>
+        <w:numPr>
+          <w:ilvl w:val="0"/>
+          <w:numId w:val="5"/>
+        </w:numPr>
+        <w:rPr>
+          <w:sz w:val="21"/>
+          <w:szCs w:val="21"/>
+          <w:lang w:val="en-US"/>
+        </w:rPr>
+      </w:pPr>
+      <w:r>
+        <w:rPr>
+          <w:sz w:val="21"/>
+          <w:szCs w:val="21"/>
+          <w:lang w:val="en-US"/>
+        </w:rPr>
+        <w:t xml:space="preserve">Firstly, </w:t>
+      </w:r>
+      <w:proofErr w:type="gramStart"/>
+      <w:r>
+        <w:rPr>
+          <w:sz w:val="21"/>
+          <w:szCs w:val="21"/>
+          <w:lang w:val="en-US"/>
+        </w:rPr>
+        <w:t>in order to</w:t>
+      </w:r>
+      <w:proofErr w:type="gramEnd"/>
+      <w:r>
+        <w:rPr>
+          <w:sz w:val="21"/>
+          <w:szCs w:val="21"/>
+          <w:lang w:val="en-US"/>
+        </w:rPr>
+        <w:t xml:space="preserve"> create an executable for the project, execute the command </w:t>
+      </w:r>
+      <w:r>
+        <w:rPr>
+          <w:rFonts w:ascii="Courier New" w:hAnsi="Courier New" w:cs="Courier New"/>
+          <w:sz w:val="21"/>
+          <w:szCs w:val="21"/>
+          <w:lang w:val="en-US"/>
+        </w:rPr>
+        <w:t>make</w:t>
+      </w:r>
+      <w:r>
+        <w:rPr>
+          <w:sz w:val="21"/>
+          <w:szCs w:val="21"/>
+          <w:lang w:val="en-US"/>
+        </w:rPr>
+        <w:t xml:space="preserve"> in the root directory of the project. This creates an executable named </w:t>
+      </w:r>
+      <w:r>
+        <w:rPr>
+          <w:rFonts w:ascii="Courier New" w:hAnsi="Courier New" w:cs="Courier New"/>
+          <w:sz w:val="21"/>
+          <w:szCs w:val="21"/>
+          <w:lang w:val="en-US"/>
+        </w:rPr>
+        <w:t>matlang2c</w:t>
+      </w:r>
+      <w:r>
+        <w:rPr>
+          <w:sz w:val="21"/>
+          <w:szCs w:val="21"/>
+          <w:lang w:val="en-US"/>
+        </w:rPr>
+        <w:t>.</w:t>
       </w:r>
     </w:p>
     <w:p>
       <w:pPr>
+        <w:pStyle w:val="ListParagraph"/>
+        <w:numPr>
+          <w:ilvl w:val="0"/>
+          <w:numId w:val="5"/>
+        </w:numPr>
+        <w:rPr>
+          <w:sz w:val="21"/>
+          <w:szCs w:val="21"/>
+          <w:lang w:val="en-US"/>
+        </w:rPr>
+      </w:pPr>
+      <w:r>
+        <w:rPr>
+          <w:sz w:val="21"/>
+          <w:szCs w:val="21"/>
+          <w:lang w:val="en-US"/>
+        </w:rPr>
+        <w:t xml:space="preserve">Afterwards, to translate a </w:t>
+      </w:r>
+      <w:r>
+        <w:rPr>
+          <w:rFonts w:ascii="Courier New" w:hAnsi="Courier New" w:cs="Courier New"/>
+          <w:sz w:val="21"/>
+          <w:szCs w:val="21"/>
+          <w:lang w:val="en-US"/>
+        </w:rPr>
+        <w:t>.mat</w:t>
+      </w:r>
+      <w:r>
+        <w:rPr>
+          <w:sz w:val="21"/>
+          <w:szCs w:val="21"/>
+          <w:lang w:val="en-US"/>
+        </w:rPr>
+        <w:t xml:space="preserve"> file to C, </w:t>
+      </w:r>
+      <w:proofErr w:type="gramStart"/>
+      <w:r>
+        <w:rPr>
+          <w:sz w:val="21"/>
+          <w:szCs w:val="21"/>
+          <w:lang w:val="en-US"/>
+        </w:rPr>
+        <w:t xml:space="preserve">execute </w:t>
+      </w:r>
+      <w:r>
+        <w:rPr>
+          <w:rFonts w:ascii="Courier New" w:hAnsi="Courier New" w:cs="Courier New"/>
+          <w:sz w:val="21"/>
+          <w:szCs w:val="21"/>
+          <w:lang w:val="en-US"/>
+        </w:rPr>
+        <w:t>.</w:t>
+      </w:r>
+      <w:proofErr w:type="gramEnd"/>
+      <w:r>
+        <w:rPr>
+          <w:rFonts w:ascii="Courier New" w:hAnsi="Courier New" w:cs="Courier New"/>
+          <w:sz w:val="21"/>
+          <w:szCs w:val="21"/>
+          <w:lang w:val="en-US"/>
+        </w:rPr>
+        <w:t xml:space="preserve">/matlang2c </w:t>
+      </w:r>
+      <w:proofErr w:type="spellStart"/>
+      <w:r>
+        <w:rPr>
+          <w:rFonts w:ascii="Courier New" w:hAnsi="Courier New" w:cs="Courier New"/>
+          <w:sz w:val="21"/>
+          <w:szCs w:val="21"/>
+          <w:lang w:val="en-US"/>
+        </w:rPr>
+        <w:t>file.mat</w:t>
+      </w:r>
+      <w:proofErr w:type="spellEnd"/>
+      <w:r>
+        <w:rPr>
+          <w:sz w:val="21"/>
+          <w:szCs w:val="21"/>
+          <w:lang w:val="en-US"/>
+        </w:rPr>
+        <w:t xml:space="preserve"> (specifying the directory of the </w:t>
+      </w:r>
+      <w:r>
+        <w:rPr>
+          <w:rFonts w:ascii="Courier New" w:hAnsi="Courier New" w:cs="Courier New"/>
+          <w:sz w:val="21"/>
+          <w:szCs w:val="21"/>
+          <w:lang w:val="en-US"/>
+        </w:rPr>
+        <w:t>.mat</w:t>
+      </w:r>
+      <w:r>
+        <w:rPr>
+          <w:sz w:val="21"/>
+          <w:szCs w:val="21"/>
+          <w:lang w:val="en-US"/>
+        </w:rPr>
+        <w:t xml:space="preserve"> file). During translation, if an error is encountered in the </w:t>
+      </w:r>
+      <w:r>
+        <w:rPr>
+          <w:rFonts w:ascii="Courier New" w:hAnsi="Courier New" w:cs="Courier New"/>
+          <w:sz w:val="21"/>
+          <w:szCs w:val="21"/>
+          <w:lang w:val="en-US"/>
+        </w:rPr>
+        <w:t>.mat</w:t>
+      </w:r>
+      <w:r>
+        <w:rPr>
+          <w:sz w:val="21"/>
+          <w:szCs w:val="21"/>
+          <w:lang w:val="en-US"/>
+        </w:rPr>
+        <w:t xml:space="preserve"> file, then </w:t>
+      </w:r>
+      <w:r>
+        <w:rPr>
+          <w:sz w:val="21"/>
+          <w:szCs w:val="21"/>
+          <w:lang w:val="en-US"/>
+        </w:rPr>
+        <w:t xml:space="preserve">the line number specifying the location of the error is output to the console. Otherwise, the translated version of the </w:t>
+      </w:r>
+      <w:r>
+        <w:rPr>
+          <w:rFonts w:ascii="Courier New" w:hAnsi="Courier New" w:cs="Courier New"/>
+          <w:sz w:val="21"/>
+          <w:szCs w:val="21"/>
+          <w:lang w:val="en-US"/>
+        </w:rPr>
+        <w:t>.mat</w:t>
+      </w:r>
+      <w:r>
+        <w:rPr>
+          <w:sz w:val="21"/>
+          <w:szCs w:val="21"/>
+          <w:lang w:val="en-US"/>
+        </w:rPr>
+        <w:t xml:space="preserve"> file is created in the same directory as the </w:t>
+      </w:r>
+      <w:r>
+        <w:rPr>
+          <w:rFonts w:ascii="Courier New" w:hAnsi="Courier New" w:cs="Courier New"/>
+          <w:sz w:val="21"/>
+          <w:szCs w:val="21"/>
+          <w:lang w:val="en-US"/>
+        </w:rPr>
+        <w:t>.mat</w:t>
+      </w:r>
+      <w:r>
+        <w:rPr>
+          <w:sz w:val="21"/>
+          <w:szCs w:val="21"/>
+          <w:lang w:val="en-US"/>
+        </w:rPr>
+        <w:t xml:space="preserve"> file. The name of the translated file is the same as the </w:t>
+      </w:r>
+      <w:r>
+        <w:rPr>
+          <w:rFonts w:ascii="Courier New" w:hAnsi="Courier New" w:cs="Courier New"/>
+          <w:sz w:val="21"/>
+          <w:szCs w:val="21"/>
+          <w:lang w:val="en-US"/>
+        </w:rPr>
+        <w:t>.mat</w:t>
+      </w:r>
+      <w:r>
+        <w:rPr>
+          <w:sz w:val="21"/>
+          <w:szCs w:val="21"/>
+          <w:lang w:val="en-US"/>
+        </w:rPr>
+        <w:t xml:space="preserve"> file except for its extension, which </w:t>
+      </w:r>
+      <w:proofErr w:type="gramStart"/>
+      <w:r>
+        <w:rPr>
+          <w:sz w:val="21"/>
+          <w:szCs w:val="21"/>
+          <w:lang w:val="en-US"/>
+        </w:rPr>
+        <w:t xml:space="preserve">is </w:t>
+      </w:r>
+      <w:r>
+        <w:rPr>
+          <w:rFonts w:ascii="Courier New" w:hAnsi="Courier New" w:cs="Courier New"/>
+          <w:sz w:val="21"/>
+          <w:szCs w:val="21"/>
+          <w:lang w:val="en-US"/>
+        </w:rPr>
+        <w:t>.</w:t>
+      </w:r>
+      <w:proofErr w:type="gramEnd"/>
+      <w:r>
+        <w:rPr>
+          <w:rFonts w:ascii="Courier New" w:hAnsi="Courier New" w:cs="Courier New"/>
+          <w:sz w:val="21"/>
+          <w:szCs w:val="21"/>
+          <w:lang w:val="en-US"/>
+        </w:rPr>
+        <w:t>c</w:t>
+      </w:r>
+      <w:r>
+        <w:rPr>
+          <w:sz w:val="21"/>
+          <w:szCs w:val="21"/>
+          <w:lang w:val="en-US"/>
+        </w:rPr>
+        <w:t>.</w:t>
+      </w:r>
+    </w:p>
+    <w:p>
+      <w:pPr>
+        <w:pStyle w:val="ListParagraph"/>
+        <w:numPr>
+          <w:ilvl w:val="0"/>
+          <w:numId w:val="5"/>
+        </w:numPr>
+        <w:rPr>
+          <w:sz w:val="21"/>
+          <w:szCs w:val="21"/>
+          <w:lang w:val="en-US"/>
+        </w:rPr>
+      </w:pPr>
+      <w:r>
+        <w:rPr>
+          <w:sz w:val="21"/>
+          <w:szCs w:val="21"/>
+          <w:lang w:val="en-US"/>
+        </w:rPr>
+        <w:t xml:space="preserve">To compile and execute the translated version of the </w:t>
+      </w:r>
+      <w:r>
+        <w:rPr>
+          <w:rFonts w:ascii="Courier New" w:hAnsi="Courier New" w:cs="Courier New"/>
+          <w:sz w:val="21"/>
+          <w:szCs w:val="21"/>
+          <w:lang w:val="en-US"/>
+        </w:rPr>
+        <w:t>.mat</w:t>
+      </w:r>
+      <w:r>
+        <w:rPr>
+          <w:sz w:val="21"/>
+          <w:szCs w:val="21"/>
+          <w:lang w:val="en-US"/>
+        </w:rPr>
+        <w:t xml:space="preserve"> file, execute </w:t>
+      </w:r>
+      <w:proofErr w:type="spellStart"/>
+      <w:r>
+        <w:rPr>
+          <w:rFonts w:ascii="Courier New" w:hAnsi="Courier New" w:cs="Courier New"/>
+          <w:sz w:val="21"/>
+          <w:szCs w:val="21"/>
+          <w:lang w:val="en-US"/>
+        </w:rPr>
+        <w:t>gcc</w:t>
+      </w:r>
+      <w:proofErr w:type="spellEnd"/>
+      <w:r>
+        <w:rPr>
+          <w:rFonts w:ascii="Courier New" w:hAnsi="Courier New" w:cs="Courier New"/>
+          <w:sz w:val="21"/>
+          <w:szCs w:val="21"/>
+          <w:lang w:val="en-US"/>
+        </w:rPr>
+        <w:t xml:space="preserve"> </w:t>
+      </w:r>
+      <w:proofErr w:type="spellStart"/>
+      <w:r>
+        <w:rPr>
+          <w:rFonts w:ascii="Courier New" w:hAnsi="Courier New" w:cs="Courier New"/>
+          <w:sz w:val="21"/>
+          <w:szCs w:val="21"/>
+          <w:lang w:val="en-US"/>
+        </w:rPr>
+        <w:t>file.c</w:t>
+      </w:r>
+      <w:proofErr w:type="spellEnd"/>
+      <w:r>
+        <w:rPr>
+          <w:rFonts w:ascii="Courier New" w:hAnsi="Courier New" w:cs="Courier New"/>
+          <w:sz w:val="21"/>
+          <w:szCs w:val="21"/>
+          <w:lang w:val="en-US"/>
+        </w:rPr>
+        <w:t xml:space="preserve"> -</w:t>
+      </w:r>
+      <w:proofErr w:type="spellStart"/>
+      <w:r>
+        <w:rPr>
+          <w:rFonts w:ascii="Courier New" w:hAnsi="Courier New" w:cs="Courier New"/>
+          <w:sz w:val="21"/>
+          <w:szCs w:val="21"/>
+          <w:lang w:val="en-US"/>
+        </w:rPr>
+        <w:t>lm</w:t>
+      </w:r>
+      <w:proofErr w:type="spellEnd"/>
+      <w:r>
+        <w:rPr>
+          <w:rFonts w:ascii="Courier New" w:hAnsi="Courier New" w:cs="Courier New"/>
+          <w:sz w:val="21"/>
+          <w:szCs w:val="21"/>
+          <w:lang w:val="en-US"/>
+        </w:rPr>
+        <w:t xml:space="preserve"> -o prog &amp;</w:t>
+      </w:r>
+      <w:proofErr w:type="gramStart"/>
+      <w:r>
+        <w:rPr>
+          <w:rFonts w:ascii="Courier New" w:hAnsi="Courier New" w:cs="Courier New"/>
+          <w:sz w:val="21"/>
+          <w:szCs w:val="21"/>
+          <w:lang w:val="en-US"/>
+        </w:rPr>
+        <w:t>&amp; .</w:t>
+      </w:r>
+      <w:proofErr w:type="gramEnd"/>
+      <w:r>
+        <w:rPr>
+          <w:rFonts w:ascii="Courier New" w:hAnsi="Courier New" w:cs="Courier New"/>
+          <w:sz w:val="21"/>
+          <w:szCs w:val="21"/>
+          <w:lang w:val="en-US"/>
+        </w:rPr>
+        <w:t>/prog</w:t>
+      </w:r>
+      <w:r>
+        <w:rPr>
+          <w:sz w:val="21"/>
+          <w:szCs w:val="21"/>
+          <w:lang w:val="en-US"/>
+        </w:rPr>
+        <w:t xml:space="preserve"> (specifying the directory of the </w:t>
+      </w:r>
+      <w:r>
+        <w:rPr>
+          <w:rFonts w:ascii="Courier New" w:hAnsi="Courier New" w:cs="Courier New"/>
+          <w:sz w:val="21"/>
+          <w:szCs w:val="21"/>
+          <w:lang w:val="en-US"/>
+        </w:rPr>
+        <w:t>.c</w:t>
+      </w:r>
+      <w:r>
+        <w:rPr>
+          <w:sz w:val="21"/>
+          <w:szCs w:val="21"/>
+          <w:lang w:val="en-US"/>
+        </w:rPr>
+        <w:t xml:space="preserve"> file). Here, the </w:t>
+      </w:r>
+      <w:r>
+        <w:rPr>
+          <w:rFonts w:ascii="Courier New" w:hAnsi="Courier New" w:cs="Courier New"/>
+          <w:sz w:val="21"/>
+          <w:szCs w:val="21"/>
+          <w:lang w:val="en-US"/>
+        </w:rPr>
+        <w:t>-</w:t>
+      </w:r>
+      <w:proofErr w:type="spellStart"/>
+      <w:r>
+        <w:rPr>
+          <w:rFonts w:ascii="Courier New" w:hAnsi="Courier New" w:cs="Courier New"/>
+          <w:sz w:val="21"/>
+          <w:szCs w:val="21"/>
+          <w:lang w:val="en-US"/>
+        </w:rPr>
+        <w:t>lm</w:t>
+      </w:r>
+      <w:proofErr w:type="spellEnd"/>
+      <w:r>
+        <w:rPr>
+          <w:sz w:val="21"/>
+          <w:szCs w:val="21"/>
+          <w:lang w:val="en-US"/>
+        </w:rPr>
+        <w:t xml:space="preserve"> flag must be used because the .c file makes use of functions from the math library.</w:t>
+      </w:r>
+    </w:p>
+    <w:p>
+      <w:pPr>
+        <w:pStyle w:val="ListParagraph"/>
         <w:rPr>
           <w:sz w:val="21"/>
           <w:szCs w:val="21"/>
@@ -187,7 +598,55 @@
           <w:szCs w:val="21"/>
           <w:lang w:val="en-US"/>
         </w:rPr>
-        <w:t xml:space="preserve">This module converts an expression or script in </w:t>
+        <w:t xml:space="preserve">This </w:t>
+      </w:r>
+      <w:r>
+        <w:rPr>
+          <w:sz w:val="21"/>
+          <w:szCs w:val="21"/>
+          <w:lang w:val="en-US"/>
+        </w:rPr>
+        <w:t>program</w:t>
+      </w:r>
+      <w:r>
+        <w:rPr>
+          <w:sz w:val="21"/>
+          <w:szCs w:val="21"/>
+          <w:lang w:val="en-US"/>
+        </w:rPr>
+        <w:t xml:space="preserve"> converts a</w:t>
+      </w:r>
+      <w:r>
+        <w:rPr>
+          <w:sz w:val="21"/>
+          <w:szCs w:val="21"/>
+          <w:lang w:val="en-US"/>
+        </w:rPr>
+        <w:t xml:space="preserve"> file</w:t>
+      </w:r>
+      <w:r>
+        <w:rPr>
+          <w:sz w:val="21"/>
+          <w:szCs w:val="21"/>
+          <w:lang w:val="en-US"/>
+        </w:rPr>
+        <w:t xml:space="preserve"> in</w:t>
+      </w:r>
+      <w:r>
+        <w:rPr>
+          <w:sz w:val="21"/>
+          <w:szCs w:val="21"/>
+          <w:lang w:val="en-US"/>
+        </w:rPr>
+        <w:t xml:space="preserve"> the</w:t>
+      </w:r>
+      <w:r>
+        <w:rPr>
+          <w:sz w:val="21"/>
+          <w:szCs w:val="21"/>
+          <w:lang w:val="en-US"/>
+        </w:rPr>
+        <w:t xml:space="preserve"> </w:t>
       </w:r>
       <w:proofErr w:type="spellStart"/>
       <w:r>
@@ -205,25 +664,31 @@
           <w:szCs w:val="21"/>
           <w:lang w:val="en-US"/>
         </w:rPr>
-        <w:t xml:space="preserve"> language to C language and creates an executable </w:t>
-      </w:r>
-      <w:proofErr w:type="spellStart"/>
-      <w:r>
-        <w:rPr>
-          <w:sz w:val="21"/>
-          <w:szCs w:val="21"/>
-          <w:lang w:val="en-US"/>
-        </w:rPr>
-        <w:t>out.c</w:t>
-      </w:r>
-      <w:proofErr w:type="spellEnd"/>
-      <w:r>
-        <w:rPr>
-          <w:sz w:val="21"/>
-          <w:szCs w:val="21"/>
-          <w:lang w:val="en-US"/>
-        </w:rPr>
-        <w:t>.</w:t>
+        <w:t xml:space="preserve"> language to </w:t>
+      </w:r>
+      <w:r>
+        <w:rPr>
+          <w:sz w:val="21"/>
+          <w:szCs w:val="21"/>
+          <w:lang w:val="en-US"/>
+        </w:rPr>
+        <w:t xml:space="preserve">the </w:t>
+      </w:r>
+      <w:r>
+        <w:rPr>
+          <w:sz w:val="21"/>
+          <w:szCs w:val="21"/>
+          <w:lang w:val="en-US"/>
+        </w:rPr>
+        <w:t xml:space="preserve">C language and </w:t>
+      </w:r>
+      <w:r>
+        <w:rPr>
+          <w:sz w:val="21"/>
+          <w:szCs w:val="21"/>
+          <w:lang w:val="en-US"/>
+        </w:rPr>
+        <w:t>outputs the result in a C source file.</w:t>
       </w:r>
     </w:p>
     <w:p>
@@ -245,15 +710,23 @@
           <w:szCs w:val="21"/>
           <w:lang w:val="en-US"/>
         </w:rPr>
-        <w:t>The m</w:t>
-      </w:r>
-      <w:r>
-        <w:rPr>
-          <w:sz w:val="21"/>
-          <w:szCs w:val="21"/>
-          <w:lang w:val="en-US"/>
-        </w:rPr>
-        <w:t xml:space="preserve">odule takes a file </w:t>
+        <w:t>The</w:t>
+      </w:r>
+      <w:r>
+        <w:rPr>
+          <w:sz w:val="21"/>
+          <w:szCs w:val="21"/>
+          <w:lang w:val="en-US"/>
+        </w:rPr>
+        <w:t xml:space="preserve"> program</w:t>
+      </w:r>
+      <w:r>
+        <w:rPr>
+          <w:sz w:val="21"/>
+          <w:szCs w:val="21"/>
+          <w:lang w:val="en-US"/>
+        </w:rPr>
+        <w:t xml:space="preserve"> takes a file </w:t>
       </w:r>
       <w:proofErr w:type="gramStart"/>
       <w:r>
@@ -262,7 +735,16 @@
           <w:szCs w:val="21"/>
           <w:lang w:val="en-US"/>
         </w:rPr>
-        <w:t>with .mat</w:t>
+        <w:t xml:space="preserve">with </w:t>
+      </w:r>
+      <w:r>
+        <w:rPr>
+          <w:rFonts w:ascii="Courier New" w:hAnsi="Courier New" w:cs="Courier New"/>
+          <w:sz w:val="21"/>
+          <w:szCs w:val="21"/>
+          <w:lang w:val="en-US"/>
+        </w:rPr>
+        <w:t>.mat</w:t>
       </w:r>
       <w:proofErr w:type="gramEnd"/>
       <w:r>
@@ -271,7 +753,23 @@
           <w:szCs w:val="21"/>
           <w:lang w:val="en-US"/>
         </w:rPr>
-        <w:t xml:space="preserve"> extension and </w:t>
+        <w:t xml:space="preserve"> extension </w:t>
+      </w:r>
+      <w:r>
+        <w:rPr>
+          <w:sz w:val="21"/>
+          <w:szCs w:val="21"/>
+          <w:lang w:val="en-US"/>
+        </w:rPr>
+        <w:t>that</w:t>
+      </w:r>
+      <w:r>
+        <w:rPr>
+          <w:sz w:val="21"/>
+          <w:szCs w:val="21"/>
+          <w:lang w:val="en-US"/>
+        </w:rPr>
+        <w:t xml:space="preserve"> </w:t>
       </w:r>
       <w:r>
         <w:rPr>
@@ -289,6 +787,14 @@
         </w:rPr>
         <w:t xml:space="preserve">written in </w:t>
       </w:r>
+      <w:r>
+        <w:rPr>
+          <w:sz w:val="21"/>
+          <w:szCs w:val="21"/>
+          <w:lang w:val="en-US"/>
+        </w:rPr>
+        <w:t xml:space="preserve">the </w:t>
+      </w:r>
       <w:proofErr w:type="spellStart"/>
       <w:r>
         <w:rPr>
@@ -329,7 +835,55 @@
           <w:szCs w:val="21"/>
           <w:lang w:val="en-US"/>
         </w:rPr>
-        <w:t xml:space="preserve"> language as input. Examines the file by performing syntax checks and type checks. If there is a</w:t>
+        <w:t xml:space="preserve"> language as </w:t>
+      </w:r>
+      <w:r>
+        <w:rPr>
+          <w:sz w:val="21"/>
+          <w:szCs w:val="21"/>
+          <w:lang w:val="en-US"/>
+        </w:rPr>
+        <w:t xml:space="preserve">its </w:t>
+      </w:r>
+      <w:r>
+        <w:rPr>
+          <w:sz w:val="21"/>
+          <w:szCs w:val="21"/>
+          <w:lang w:val="en-US"/>
+        </w:rPr>
+        <w:t xml:space="preserve">input. </w:t>
+      </w:r>
+      <w:r>
+        <w:rPr>
+          <w:sz w:val="21"/>
+          <w:szCs w:val="21"/>
+          <w:lang w:val="en-US"/>
+        </w:rPr>
+        <w:t>It e</w:t>
+      </w:r>
+      <w:r>
+        <w:rPr>
+          <w:sz w:val="21"/>
+          <w:szCs w:val="21"/>
+          <w:lang w:val="en-US"/>
+        </w:rPr>
+        <w:t>xamines th</w:t>
+      </w:r>
+      <w:r>
+        <w:rPr>
+          <w:sz w:val="21"/>
+          <w:szCs w:val="21"/>
+          <w:lang w:val="en-US"/>
+        </w:rPr>
+        <w:t>is</w:t>
+      </w:r>
+      <w:r>
+        <w:rPr>
+          <w:sz w:val="21"/>
+          <w:szCs w:val="21"/>
+          <w:lang w:val="en-US"/>
+        </w:rPr>
+        <w:t xml:space="preserve"> file by performing syntax checks and type checks. If there is a</w:t>
       </w:r>
       <w:r>
         <w:rPr>
@@ -355,31 +909,86 @@
         </w:rPr>
         <w:t xml:space="preserve"> in </w:t>
       </w:r>
-      <w:proofErr w:type="spellStart"/>
-      <w:r>
-        <w:rPr>
-          <w:sz w:val="21"/>
-          <w:szCs w:val="21"/>
-          <w:lang w:val="en-US"/>
-        </w:rPr>
-        <w:t>MatLang</w:t>
-      </w:r>
-      <w:proofErr w:type="spellEnd"/>
-      <w:r>
-        <w:rPr>
-          <w:sz w:val="21"/>
-          <w:szCs w:val="21"/>
-          <w:lang w:val="en-US"/>
-        </w:rPr>
-        <w:t xml:space="preserve"> language</w:t>
-      </w:r>
-      <w:r>
-        <w:rPr>
-          <w:sz w:val="21"/>
-          <w:szCs w:val="21"/>
-          <w:lang w:val="en-US"/>
-        </w:rPr>
-        <w:t>, it will raise an error, otherwise</w:t>
+      <w:r>
+        <w:rPr>
+          <w:sz w:val="21"/>
+          <w:szCs w:val="21"/>
+          <w:lang w:val="en-US"/>
+        </w:rPr>
+        <w:t xml:space="preserve">the </w:t>
+      </w:r>
+      <w:r>
+        <w:rPr>
+          <w:rFonts w:ascii="Courier New" w:hAnsi="Courier New" w:cs="Courier New"/>
+          <w:sz w:val="21"/>
+          <w:szCs w:val="21"/>
+          <w:lang w:val="en-US"/>
+        </w:rPr>
+        <w:t>.mat</w:t>
+      </w:r>
+      <w:r>
+        <w:rPr>
+          <w:sz w:val="21"/>
+          <w:szCs w:val="21"/>
+          <w:lang w:val="en-US"/>
+        </w:rPr>
+        <w:t xml:space="preserve"> file</w:t>
+      </w:r>
+      <w:r>
+        <w:rPr>
+          <w:sz w:val="21"/>
+          <w:szCs w:val="21"/>
+          <w:lang w:val="en-US"/>
+        </w:rPr>
+        <w:t xml:space="preserve">, </w:t>
+      </w:r>
+      <w:r>
+        <w:rPr>
+          <w:sz w:val="21"/>
+          <w:szCs w:val="21"/>
+          <w:lang w:val="en-US"/>
+        </w:rPr>
+        <w:t>the program</w:t>
+      </w:r>
+      <w:r>
+        <w:rPr>
+          <w:sz w:val="21"/>
+          <w:szCs w:val="21"/>
+          <w:lang w:val="en-US"/>
+        </w:rPr>
+        <w:t xml:space="preserve"> will raise an error</w:t>
+      </w:r>
+      <w:r>
+        <w:rPr>
+          <w:sz w:val="21"/>
+          <w:szCs w:val="21"/>
+          <w:lang w:val="en-US"/>
+        </w:rPr>
+        <w:t>.</w:t>
+      </w:r>
+      <w:r>
+        <w:rPr>
+          <w:sz w:val="21"/>
+          <w:szCs w:val="21"/>
+          <w:lang w:val="en-US"/>
+        </w:rPr>
+        <w:t xml:space="preserve"> </w:t>
+      </w:r>
+      <w:r>
+        <w:rPr>
+          <w:sz w:val="21"/>
+          <w:szCs w:val="21"/>
+          <w:lang w:val="en-US"/>
+        </w:rPr>
+        <w:t>O</w:t>
+      </w:r>
+      <w:r>
+        <w:rPr>
+          <w:sz w:val="21"/>
+          <w:szCs w:val="21"/>
+          <w:lang w:val="en-US"/>
+        </w:rPr>
+        <w:t>therwise</w:t>
       </w:r>
       <w:r>
         <w:rPr>
@@ -395,7 +1004,23 @@
           <w:szCs w:val="21"/>
           <w:lang w:val="en-US"/>
         </w:rPr>
-        <w:t xml:space="preserve"> it will output the C language equivalent of this program.</w:t>
+        <w:t xml:space="preserve"> it will output the C language equivalent of this</w:t>
+      </w:r>
+      <w:r>
+        <w:rPr>
+          <w:sz w:val="21"/>
+          <w:szCs w:val="21"/>
+          <w:lang w:val="en-US"/>
+        </w:rPr>
+        <w:t xml:space="preserve"> file</w:t>
+      </w:r>
+      <w:r>
+        <w:rPr>
+          <w:sz w:val="21"/>
+          <w:szCs w:val="21"/>
+          <w:lang w:val="en-US"/>
+        </w:rPr>
+        <w:t>.</w:t>
       </w:r>
     </w:p>
     <w:p>
@@ -450,24 +1075,50 @@
           <w:szCs w:val="21"/>
           <w:lang w:val="en-US"/>
         </w:rPr>
-        <w:t xml:space="preserve">This </w:t>
-      </w:r>
-      <w:r>
-        <w:rPr>
-          <w:sz w:val="21"/>
-          <w:szCs w:val="21"/>
-          <w:lang w:val="en-US"/>
-        </w:rPr>
-        <w:t>module</w:t>
-      </w:r>
-      <w:r>
-        <w:rPr>
-          <w:sz w:val="21"/>
-          <w:szCs w:val="21"/>
-          <w:lang w:val="en-US"/>
-        </w:rPr>
-        <w:t xml:space="preserve"> was written in C language</w:t>
-      </w:r>
+        <w:t>This</w:t>
+      </w:r>
+      <w:r>
+        <w:rPr>
+          <w:sz w:val="21"/>
+          <w:szCs w:val="21"/>
+          <w:lang w:val="en-US"/>
+        </w:rPr>
+        <w:t xml:space="preserve"> project</w:t>
+      </w:r>
+      <w:r>
+        <w:rPr>
+          <w:sz w:val="21"/>
+          <w:szCs w:val="21"/>
+          <w:lang w:val="en-US"/>
+        </w:rPr>
+        <w:t xml:space="preserve"> was written in </w:t>
+      </w:r>
+      <w:r>
+        <w:rPr>
+          <w:sz w:val="21"/>
+          <w:szCs w:val="21"/>
+          <w:lang w:val="en-US"/>
+        </w:rPr>
+        <w:t xml:space="preserve">the </w:t>
+      </w:r>
+      <w:r>
+        <w:rPr>
+          <w:sz w:val="21"/>
+          <w:szCs w:val="21"/>
+          <w:lang w:val="en-US"/>
+        </w:rPr>
+        <w:t xml:space="preserve">C </w:t>
+      </w:r>
+      <w:proofErr w:type="gramStart"/>
+      <w:r>
+        <w:rPr>
+          <w:sz w:val="21"/>
+          <w:szCs w:val="21"/>
+          <w:lang w:val="en-US"/>
+        </w:rPr>
+        <w:t>language</w:t>
+      </w:r>
+      <w:proofErr w:type="gramEnd"/>
       <w:r>
         <w:rPr>
           <w:sz w:val="21"/>
@@ -482,20 +1133,163 @@
           <w:szCs w:val="21"/>
           <w:lang w:val="en-US"/>
         </w:rPr>
-        <w:t>nd consists of five .c files, one .h file.</w:t>
+        <w:t xml:space="preserve">nd </w:t>
+      </w:r>
+      <w:r>
+        <w:rPr>
+          <w:sz w:val="21"/>
+          <w:szCs w:val="21"/>
+          <w:lang w:val="en-US"/>
+        </w:rPr>
+        <w:t xml:space="preserve">it </w:t>
+      </w:r>
+      <w:r>
+        <w:rPr>
+          <w:sz w:val="21"/>
+          <w:szCs w:val="21"/>
+          <w:lang w:val="en-US"/>
+        </w:rPr>
+        <w:t xml:space="preserve">consists of five </w:t>
+      </w:r>
+      <w:r>
+        <w:rPr>
+          <w:rFonts w:ascii="Courier New" w:hAnsi="Courier New" w:cs="Courier New"/>
+          <w:sz w:val="21"/>
+          <w:szCs w:val="21"/>
+          <w:lang w:val="en-US"/>
+        </w:rPr>
+        <w:t>.c</w:t>
+      </w:r>
+      <w:r>
+        <w:rPr>
+          <w:sz w:val="21"/>
+          <w:szCs w:val="21"/>
+          <w:lang w:val="en-US"/>
+        </w:rPr>
+        <w:t xml:space="preserve"> files</w:t>
+      </w:r>
+      <w:r>
+        <w:rPr>
+          <w:sz w:val="21"/>
+          <w:szCs w:val="21"/>
+          <w:lang w:val="en-US"/>
+        </w:rPr>
+        <w:t xml:space="preserve"> and</w:t>
+      </w:r>
+      <w:r>
+        <w:rPr>
+          <w:sz w:val="21"/>
+          <w:szCs w:val="21"/>
+          <w:lang w:val="en-US"/>
+        </w:rPr>
+        <w:t xml:space="preserve"> one </w:t>
+      </w:r>
+      <w:r>
+        <w:rPr>
+          <w:rFonts w:ascii="Courier New" w:hAnsi="Courier New" w:cs="Courier New"/>
+          <w:sz w:val="21"/>
+          <w:szCs w:val="21"/>
+          <w:lang w:val="en-US"/>
+        </w:rPr>
+        <w:t>.h</w:t>
+      </w:r>
+      <w:r>
+        <w:rPr>
+          <w:sz w:val="21"/>
+          <w:szCs w:val="21"/>
+          <w:lang w:val="en-US"/>
+        </w:rPr>
+        <w:t xml:space="preserve"> file.</w:t>
+      </w:r>
+      <w:r>
+        <w:rPr>
+          <w:sz w:val="21"/>
+          <w:szCs w:val="21"/>
+          <w:lang w:val="en-US"/>
+        </w:rPr>
+        <w:t xml:space="preserve"> These files are:</w:t>
       </w:r>
     </w:p>
     <w:p>
       <w:pPr>
-        <w:rPr>
-          <w:sz w:val="21"/>
-          <w:szCs w:val="21"/>
-          <w:lang w:val="en-US"/>
-        </w:rPr>
-      </w:pPr>
+        <w:pStyle w:val="ListParagraph"/>
+        <w:numPr>
+          <w:ilvl w:val="0"/>
+          <w:numId w:val="6"/>
+        </w:numPr>
+        <w:rPr>
+          <w:sz w:val="21"/>
+          <w:szCs w:val="21"/>
+          <w:lang w:val="en-US"/>
+        </w:rPr>
+      </w:pPr>
+      <w:r>
+        <w:rPr>
+          <w:rFonts w:ascii="Courier New" w:hAnsi="Courier New" w:cs="Courier New"/>
+          <w:sz w:val="21"/>
+          <w:szCs w:val="21"/>
+          <w:lang w:val="en-US"/>
+        </w:rPr>
+        <w:drawing>
+          <wp:anchor distT="0" distB="0" distL="114300" distR="114300" simplePos="0" relativeHeight="251658240" behindDoc="0" locked="0" layoutInCell="1" allowOverlap="1" wp14:anchorId="42437079" wp14:editId="1F5B751E">
+            <wp:simplePos x="0" y="0"/>
+            <wp:positionH relativeFrom="column">
+              <wp:posOffset>3771900</wp:posOffset>
+            </wp:positionH>
+            <wp:positionV relativeFrom="paragraph">
+              <wp:posOffset>290195</wp:posOffset>
+            </wp:positionV>
+            <wp:extent cx="3078480" cy="2155825"/>
+            <wp:effectExtent l="0" t="0" r="7620" b="0"/>
+            <wp:wrapSquare wrapText="bothSides"/>
+            <wp:docPr id="1" name="Picture 1" descr="Diagram&#10;&#10;Description automatically generated"/>
+            <wp:cNvGraphicFramePr>
+              <a:graphicFrameLocks xmlns:a="http://schemas.openxmlformats.org/drawingml/2006/main" noChangeAspect="1"/>
+            </wp:cNvGraphicFramePr>
+            <a:graphic xmlns:a="http://schemas.openxmlformats.org/drawingml/2006/main">
+              <a:graphicData uri="http://schemas.openxmlformats.org/drawingml/2006/picture">
+                <pic:pic xmlns:pic="http://schemas.openxmlformats.org/drawingml/2006/picture">
+                  <pic:nvPicPr>
+                    <pic:cNvPr id="1" name="Picture 1" descr="Diagram&#10;&#10;Description automatically generated"/>
+                    <pic:cNvPicPr/>
+                  </pic:nvPicPr>
+                  <pic:blipFill>
+                    <a:blip r:embed="rId7" cstate="print">
+                      <a:extLst>
+                        <a:ext uri="{28A0092B-C50C-407E-A947-70E740481C1C}">
+                          <a14:useLocalDpi xmlns:a14="http://schemas.microsoft.com/office/drawing/2010/main" val="0"/>
+                        </a:ext>
+                      </a:extLst>
+                    </a:blip>
+                    <a:stretch>
+                      <a:fillRect/>
+                    </a:stretch>
+                  </pic:blipFill>
+                  <pic:spPr>
+                    <a:xfrm>
+                      <a:off x="0" y="0"/>
+                      <a:ext cx="3078480" cy="2155825"/>
+                    </a:xfrm>
+                    <a:prstGeom prst="rect">
+                      <a:avLst/>
+                    </a:prstGeom>
+                  </pic:spPr>
+                </pic:pic>
+              </a:graphicData>
+            </a:graphic>
+            <wp14:sizeRelH relativeFrom="page">
+              <wp14:pctWidth>0</wp14:pctWidth>
+            </wp14:sizeRelH>
+            <wp14:sizeRelV relativeFrom="page">
+              <wp14:pctHeight>0</wp14:pctHeight>
+            </wp14:sizeRelV>
+          </wp:anchor>
+        </w:drawing>
+      </w:r>
       <w:proofErr w:type="spellStart"/>
       <w:r>
         <w:rPr>
+          <w:rFonts w:ascii="Courier New" w:hAnsi="Courier New" w:cs="Courier New"/>
           <w:sz w:val="21"/>
           <w:szCs w:val="21"/>
           <w:lang w:val="en-US"/>
@@ -509,15 +1303,7 @@
           <w:szCs w:val="21"/>
           <w:lang w:val="en-US"/>
         </w:rPr>
-        <w:t>: R</w:t>
-      </w:r>
-      <w:r>
-        <w:rPr>
-          <w:sz w:val="21"/>
-          <w:szCs w:val="21"/>
-          <w:lang w:val="en-US"/>
-        </w:rPr>
-        <w:t xml:space="preserve">eads the </w:t>
+        <w:t xml:space="preserve">: Reads the </w:t>
       </w:r>
       <w:proofErr w:type="spellStart"/>
       <w:r>
@@ -526,31 +1312,7 @@
           <w:szCs w:val="21"/>
           <w:lang w:val="en-US"/>
         </w:rPr>
-        <w:t>M</w:t>
-      </w:r>
-      <w:r>
-        <w:rPr>
-          <w:sz w:val="21"/>
-          <w:szCs w:val="21"/>
-          <w:lang w:val="en-US"/>
-        </w:rPr>
-        <w:t>at</w:t>
-      </w:r>
-      <w:r>
-        <w:rPr>
-          <w:sz w:val="21"/>
-          <w:szCs w:val="21"/>
-          <w:lang w:val="en-US"/>
-        </w:rPr>
-        <w:t>L</w:t>
-      </w:r>
-      <w:r>
-        <w:rPr>
-          <w:sz w:val="21"/>
-          <w:szCs w:val="21"/>
-          <w:lang w:val="en-US"/>
-        </w:rPr>
-        <w:t>ang</w:t>
+        <w:t>MatLang</w:t>
       </w:r>
       <w:proofErr w:type="spellEnd"/>
       <w:r>
@@ -559,23 +1321,55 @@
           <w:szCs w:val="21"/>
           <w:lang w:val="en-US"/>
         </w:rPr>
-        <w:t xml:space="preserve"> </w:t>
-      </w:r>
-      <w:r>
-        <w:rPr>
-          <w:sz w:val="21"/>
-          <w:szCs w:val="21"/>
-          <w:lang w:val="en-US"/>
-        </w:rPr>
-        <w:t xml:space="preserve">language from the input file and writes the </w:t>
-      </w:r>
-      <w:r>
-        <w:rPr>
-          <w:sz w:val="21"/>
-          <w:szCs w:val="21"/>
-          <w:lang w:val="en-US"/>
-        </w:rPr>
-        <w:t xml:space="preserve">corresponding c equivalence </w:t>
+        <w:t xml:space="preserve"> language from the input file</w:t>
+      </w:r>
+      <w:r>
+        <w:rPr>
+          <w:sz w:val="21"/>
+          <w:szCs w:val="21"/>
+          <w:lang w:val="en-US"/>
+        </w:rPr>
+        <w:t xml:space="preserve"> line by </w:t>
+      </w:r>
+      <w:r>
+        <w:rPr>
+          <w:sz w:val="21"/>
+          <w:szCs w:val="21"/>
+          <w:lang w:val="en-US"/>
+        </w:rPr>
+        <w:t>line and</w:t>
+      </w:r>
+      <w:r>
+        <w:rPr>
+          <w:sz w:val="21"/>
+          <w:szCs w:val="21"/>
+          <w:lang w:val="en-US"/>
+        </w:rPr>
+        <w:t xml:space="preserve"> writes the corresponding </w:t>
+      </w:r>
+      <w:r>
+        <w:rPr>
+          <w:sz w:val="21"/>
+          <w:szCs w:val="21"/>
+          <w:lang w:val="en-US"/>
+        </w:rPr>
+        <w:t>C</w:t>
+      </w:r>
+      <w:r>
+        <w:rPr>
+          <w:sz w:val="21"/>
+          <w:szCs w:val="21"/>
+          <w:lang w:val="en-US"/>
+        </w:rPr>
+        <w:t xml:space="preserve"> equivalen</w:t>
+      </w:r>
+      <w:r>
+        <w:rPr>
+          <w:sz w:val="21"/>
+          <w:szCs w:val="21"/>
+          <w:lang w:val="en-US"/>
+        </w:rPr>
+        <w:t xml:space="preserve">t </w:t>
       </w:r>
       <w:r>
         <w:rPr>
@@ -588,6 +1382,11 @@
     </w:p>
     <w:p>
       <w:pPr>
+        <w:pStyle w:val="ListParagraph"/>
+        <w:numPr>
+          <w:ilvl w:val="0"/>
+          <w:numId w:val="6"/>
+        </w:numPr>
         <w:rPr>
           <w:sz w:val="21"/>
           <w:szCs w:val="21"/>
@@ -597,6 +1396,7 @@
       <w:proofErr w:type="spellStart"/>
       <w:r>
         <w:rPr>
+          <w:rFonts w:ascii="Courier New" w:hAnsi="Courier New" w:cs="Courier New"/>
           <w:sz w:val="21"/>
           <w:szCs w:val="21"/>
           <w:lang w:val="en-US"/>
@@ -618,15 +1418,7 @@
           <w:szCs w:val="21"/>
           <w:lang w:val="en-US"/>
         </w:rPr>
-        <w:t xml:space="preserve"> E</w:t>
-      </w:r>
-      <w:r>
-        <w:rPr>
-          <w:sz w:val="21"/>
-          <w:szCs w:val="21"/>
-          <w:lang w:val="en-US"/>
-        </w:rPr>
-        <w:t xml:space="preserve">valuates and translates the line </w:t>
+        <w:t xml:space="preserve"> Evaluates and translates the line </w:t>
       </w:r>
       <w:proofErr w:type="gramStart"/>
       <w:r>
@@ -649,6 +1441,11 @@
     </w:p>
     <w:p>
       <w:pPr>
+        <w:pStyle w:val="ListParagraph"/>
+        <w:numPr>
+          <w:ilvl w:val="0"/>
+          <w:numId w:val="6"/>
+        </w:numPr>
         <w:rPr>
           <w:sz w:val="21"/>
           <w:szCs w:val="21"/>
@@ -658,6 +1455,7 @@
       <w:proofErr w:type="spellStart"/>
       <w:r>
         <w:rPr>
+          <w:rFonts w:ascii="Courier New" w:hAnsi="Courier New" w:cs="Courier New"/>
           <w:sz w:val="21"/>
           <w:szCs w:val="21"/>
           <w:lang w:val="en-US"/>
@@ -671,7 +1469,39 @@
           <w:szCs w:val="21"/>
           <w:lang w:val="en-US"/>
         </w:rPr>
-        <w:t xml:space="preserve">:  Declaration of necessary </w:t>
+        <w:t xml:space="preserve">:  </w:t>
+      </w:r>
+      <w:r>
+        <w:rPr>
+          <w:sz w:val="21"/>
+          <w:szCs w:val="21"/>
+          <w:lang w:val="en-US"/>
+        </w:rPr>
+        <w:t>Includes the d</w:t>
+      </w:r>
+      <w:r>
+        <w:rPr>
+          <w:sz w:val="21"/>
+          <w:szCs w:val="21"/>
+          <w:lang w:val="en-US"/>
+        </w:rPr>
+        <w:t>eclaration</w:t>
+      </w:r>
+      <w:r>
+        <w:rPr>
+          <w:sz w:val="21"/>
+          <w:szCs w:val="21"/>
+          <w:lang w:val="en-US"/>
+        </w:rPr>
+        <w:t>s</w:t>
+      </w:r>
+      <w:r>
+        <w:rPr>
+          <w:sz w:val="21"/>
+          <w:szCs w:val="21"/>
+          <w:lang w:val="en-US"/>
+        </w:rPr>
+        <w:t xml:space="preserve"> of necessary </w:t>
       </w:r>
       <w:proofErr w:type="spellStart"/>
       <w:r>
@@ -680,31 +1510,7 @@
           <w:szCs w:val="21"/>
           <w:lang w:val="en-US"/>
         </w:rPr>
-        <w:t>M</w:t>
-      </w:r>
-      <w:r>
-        <w:rPr>
-          <w:sz w:val="21"/>
-          <w:szCs w:val="21"/>
-          <w:lang w:val="en-US"/>
-        </w:rPr>
-        <w:t>at</w:t>
-      </w:r>
-      <w:r>
-        <w:rPr>
-          <w:sz w:val="21"/>
-          <w:szCs w:val="21"/>
-          <w:lang w:val="en-US"/>
-        </w:rPr>
-        <w:t>L</w:t>
-      </w:r>
-      <w:r>
-        <w:rPr>
-          <w:sz w:val="21"/>
-          <w:szCs w:val="21"/>
-          <w:lang w:val="en-US"/>
-        </w:rPr>
-        <w:t>ang</w:t>
+        <w:t>MatLang</w:t>
       </w:r>
       <w:proofErr w:type="spellEnd"/>
       <w:r>
@@ -713,19 +1519,128 @@
           <w:szCs w:val="21"/>
           <w:lang w:val="en-US"/>
         </w:rPr>
-        <w:t xml:space="preserve"> </w:t>
-      </w:r>
-      <w:r>
-        <w:rPr>
-          <w:sz w:val="21"/>
-          <w:szCs w:val="21"/>
-          <w:lang w:val="en-US"/>
-        </w:rPr>
-        <w:t>operations and functions like adding, multiplying.</w:t>
+        <w:t xml:space="preserve"> operations and functions</w:t>
+      </w:r>
+      <w:r>
+        <w:rPr>
+          <w:sz w:val="21"/>
+          <w:szCs w:val="21"/>
+          <w:lang w:val="en-US"/>
+        </w:rPr>
+        <w:t xml:space="preserve">, which are addition, subtraction, multiplication, </w:t>
+      </w:r>
+      <w:r>
+        <w:rPr>
+          <w:rFonts w:ascii="Courier New" w:hAnsi="Courier New" w:cs="Courier New"/>
+          <w:sz w:val="21"/>
+          <w:szCs w:val="21"/>
+          <w:lang w:val="en-US"/>
+        </w:rPr>
+        <w:t>print</w:t>
+      </w:r>
+      <w:r>
+        <w:rPr>
+          <w:sz w:val="21"/>
+          <w:szCs w:val="21"/>
+          <w:lang w:val="en-US"/>
+        </w:rPr>
+        <w:t xml:space="preserve">, </w:t>
+      </w:r>
+      <w:proofErr w:type="spellStart"/>
+      <w:r>
+        <w:rPr>
+          <w:rFonts w:ascii="Courier New" w:hAnsi="Courier New" w:cs="Courier New"/>
+          <w:sz w:val="21"/>
+          <w:szCs w:val="21"/>
+          <w:lang w:val="en-US"/>
+        </w:rPr>
+        <w:t>printSep</w:t>
+      </w:r>
+      <w:proofErr w:type="spellEnd"/>
+      <w:r>
+        <w:rPr>
+          <w:sz w:val="21"/>
+          <w:szCs w:val="21"/>
+          <w:lang w:val="en-US"/>
+        </w:rPr>
+        <w:t xml:space="preserve">, </w:t>
+      </w:r>
+      <w:r>
+        <w:rPr>
+          <w:rFonts w:ascii="Courier New" w:hAnsi="Courier New" w:cs="Courier New"/>
+          <w:sz w:val="21"/>
+          <w:szCs w:val="21"/>
+          <w:lang w:val="en-US"/>
+        </w:rPr>
+        <w:t>for</w:t>
+      </w:r>
+      <w:r>
+        <w:rPr>
+          <w:sz w:val="21"/>
+          <w:szCs w:val="21"/>
+          <w:lang w:val="en-US"/>
+        </w:rPr>
+        <w:t xml:space="preserve"> loop, </w:t>
+      </w:r>
+      <w:r>
+        <w:rPr>
+          <w:rFonts w:ascii="Courier New" w:hAnsi="Courier New" w:cs="Courier New"/>
+          <w:sz w:val="21"/>
+          <w:szCs w:val="21"/>
+          <w:lang w:val="en-US"/>
+        </w:rPr>
+        <w:t>sqrt</w:t>
+      </w:r>
+      <w:r>
+        <w:rPr>
+          <w:sz w:val="21"/>
+          <w:szCs w:val="21"/>
+          <w:lang w:val="en-US"/>
+        </w:rPr>
+        <w:t xml:space="preserve">, </w:t>
+      </w:r>
+      <w:r>
+        <w:rPr>
+          <w:rFonts w:ascii="Courier New" w:hAnsi="Courier New" w:cs="Courier New"/>
+          <w:sz w:val="21"/>
+          <w:szCs w:val="21"/>
+          <w:lang w:val="en-US"/>
+        </w:rPr>
+        <w:t>choose</w:t>
+      </w:r>
+      <w:r>
+        <w:rPr>
+          <w:sz w:val="21"/>
+          <w:szCs w:val="21"/>
+          <w:lang w:val="en-US"/>
+        </w:rPr>
+        <w:t xml:space="preserve">, and </w:t>
+      </w:r>
+      <w:r>
+        <w:rPr>
+          <w:rFonts w:ascii="Courier New" w:hAnsi="Courier New" w:cs="Courier New"/>
+          <w:sz w:val="21"/>
+          <w:szCs w:val="21"/>
+          <w:lang w:val="en-US"/>
+        </w:rPr>
+        <w:t>tr</w:t>
+      </w:r>
+      <w:r>
+        <w:rPr>
+          <w:sz w:val="21"/>
+          <w:szCs w:val="21"/>
+          <w:lang w:val="en-US"/>
+        </w:rPr>
+        <w:t>.</w:t>
       </w:r>
     </w:p>
     <w:p>
       <w:pPr>
+        <w:pStyle w:val="ListParagraph"/>
+        <w:numPr>
+          <w:ilvl w:val="0"/>
+          <w:numId w:val="6"/>
+        </w:numPr>
         <w:rPr>
           <w:sz w:val="21"/>
           <w:szCs w:val="21"/>
@@ -735,6 +1650,7 @@
       <w:proofErr w:type="spellStart"/>
       <w:r>
         <w:rPr>
+          <w:rFonts w:ascii="Courier New" w:hAnsi="Courier New" w:cs="Courier New"/>
           <w:sz w:val="21"/>
           <w:szCs w:val="21"/>
           <w:lang w:val="en-US"/>
@@ -748,11 +1664,48 @@
           <w:szCs w:val="21"/>
           <w:lang w:val="en-US"/>
         </w:rPr>
-        <w:t xml:space="preserve">: Declaration of scalar and matrix assignment and declaration functions. </w:t>
+        <w:t xml:space="preserve">: </w:t>
+      </w:r>
+      <w:r>
+        <w:rPr>
+          <w:sz w:val="21"/>
+          <w:szCs w:val="21"/>
+          <w:lang w:val="en-US"/>
+        </w:rPr>
+        <w:t>Includes the d</w:t>
+      </w:r>
+      <w:r>
+        <w:rPr>
+          <w:sz w:val="21"/>
+          <w:szCs w:val="21"/>
+          <w:lang w:val="en-US"/>
+        </w:rPr>
+        <w:t>eclaration</w:t>
+      </w:r>
+      <w:r>
+        <w:rPr>
+          <w:sz w:val="21"/>
+          <w:szCs w:val="21"/>
+          <w:lang w:val="en-US"/>
+        </w:rPr>
+        <w:t>s</w:t>
+      </w:r>
+      <w:r>
+        <w:rPr>
+          <w:sz w:val="21"/>
+          <w:szCs w:val="21"/>
+          <w:lang w:val="en-US"/>
+        </w:rPr>
+        <w:t xml:space="preserve"> of scalar and matrix assignment and declaration functions. </w:t>
       </w:r>
     </w:p>
     <w:p>
       <w:pPr>
+        <w:pStyle w:val="ListParagraph"/>
+        <w:numPr>
+          <w:ilvl w:val="0"/>
+          <w:numId w:val="6"/>
+        </w:numPr>
         <w:rPr>
           <w:sz w:val="21"/>
           <w:szCs w:val="21"/>
@@ -762,6 +1715,7 @@
       <w:proofErr w:type="spellStart"/>
       <w:r>
         <w:rPr>
+          <w:rFonts w:ascii="Courier New" w:hAnsi="Courier New" w:cs="Courier New"/>
           <w:sz w:val="21"/>
           <w:szCs w:val="21"/>
           <w:lang w:val="en-US"/>
@@ -775,23 +1729,87 @@
           <w:szCs w:val="21"/>
           <w:lang w:val="en-US"/>
         </w:rPr>
-        <w:t xml:space="preserve">: Declaration </w:t>
-      </w:r>
-      <w:r>
-        <w:rPr>
-          <w:sz w:val="21"/>
-          <w:szCs w:val="21"/>
-          <w:lang w:val="en-US"/>
-        </w:rPr>
-        <w:t xml:space="preserve">and assignment </w:t>
-      </w:r>
-      <w:r>
-        <w:rPr>
-          <w:sz w:val="21"/>
-          <w:szCs w:val="21"/>
-          <w:lang w:val="en-US"/>
-        </w:rPr>
-        <w:t>of global variables used in</w:t>
+        <w:t xml:space="preserve">: </w:t>
+      </w:r>
+      <w:r>
+        <w:rPr>
+          <w:sz w:val="21"/>
+          <w:szCs w:val="21"/>
+          <w:lang w:val="en-US"/>
+        </w:rPr>
+        <w:t>Includes the d</w:t>
+      </w:r>
+      <w:r>
+        <w:rPr>
+          <w:sz w:val="21"/>
+          <w:szCs w:val="21"/>
+          <w:lang w:val="en-US"/>
+        </w:rPr>
+        <w:t>eclaration</w:t>
+      </w:r>
+      <w:r>
+        <w:rPr>
+          <w:sz w:val="21"/>
+          <w:szCs w:val="21"/>
+          <w:lang w:val="en-US"/>
+        </w:rPr>
+        <w:t>s</w:t>
+      </w:r>
+      <w:r>
+        <w:rPr>
+          <w:sz w:val="21"/>
+          <w:szCs w:val="21"/>
+          <w:lang w:val="en-US"/>
+        </w:rPr>
+        <w:t xml:space="preserve"> </w:t>
+      </w:r>
+      <w:r>
+        <w:rPr>
+          <w:sz w:val="21"/>
+          <w:szCs w:val="21"/>
+          <w:lang w:val="en-US"/>
+        </w:rPr>
+        <w:t xml:space="preserve">and </w:t>
+      </w:r>
+      <w:r>
+        <w:rPr>
+          <w:sz w:val="21"/>
+          <w:szCs w:val="21"/>
+          <w:lang w:val="en-US"/>
+        </w:rPr>
+        <w:t>initializations</w:t>
+      </w:r>
+      <w:r>
+        <w:rPr>
+          <w:sz w:val="21"/>
+          <w:szCs w:val="21"/>
+          <w:lang w:val="en-US"/>
+        </w:rPr>
+        <w:t xml:space="preserve"> </w:t>
+      </w:r>
+      <w:r>
+        <w:rPr>
+          <w:sz w:val="21"/>
+          <w:szCs w:val="21"/>
+          <w:lang w:val="en-US"/>
+        </w:rPr>
+        <w:t>of</w:t>
+      </w:r>
+      <w:r>
+        <w:rPr>
+          <w:sz w:val="21"/>
+          <w:szCs w:val="21"/>
+          <w:lang w:val="en-US"/>
+        </w:rPr>
+        <w:t xml:space="preserve"> the</w:t>
+      </w:r>
+      <w:r>
+        <w:rPr>
+          <w:sz w:val="21"/>
+          <w:szCs w:val="21"/>
+          <w:lang w:val="en-US"/>
+        </w:rPr>
+        <w:t xml:space="preserve"> global variables used in</w:t>
       </w:r>
       <w:r>
         <w:rPr>
@@ -812,15 +1830,138 @@
     </w:p>
     <w:p>
       <w:pPr>
-        <w:rPr>
-          <w:sz w:val="21"/>
-          <w:szCs w:val="21"/>
-          <w:lang w:val="en-US"/>
-        </w:rPr>
-      </w:pPr>
+        <w:pStyle w:val="ListParagraph"/>
+        <w:numPr>
+          <w:ilvl w:val="0"/>
+          <w:numId w:val="6"/>
+        </w:numPr>
+        <w:rPr>
+          <w:sz w:val="21"/>
+          <w:szCs w:val="21"/>
+          <w:lang w:val="en-US"/>
+        </w:rPr>
+      </w:pPr>
+      <w:r>
+        <w:rPr>
+          <w:rFonts w:ascii="Courier New" w:hAnsi="Courier New" w:cs="Courier New"/>
+          <w:noProof/>
+        </w:rPr>
+        <mc:AlternateContent>
+          <mc:Choice Requires="wps">
+            <w:drawing>
+              <wp:anchor distT="0" distB="0" distL="114300" distR="114300" simplePos="0" relativeHeight="251660288" behindDoc="0" locked="0" layoutInCell="1" allowOverlap="1" wp14:anchorId="3B215366" wp14:editId="02CE1E4A">
+                <wp:simplePos x="0" y="0"/>
+                <wp:positionH relativeFrom="page">
+                  <wp:align>right</wp:align>
+                </wp:positionH>
+                <wp:positionV relativeFrom="paragraph">
+                  <wp:posOffset>323215</wp:posOffset>
+                </wp:positionV>
+                <wp:extent cx="3078480" cy="635"/>
+                <wp:effectExtent l="0" t="0" r="7620" b="0"/>
+                <wp:wrapSquare wrapText="bothSides"/>
+                <wp:docPr id="2" name="Text Box 2"/>
+                <wp:cNvGraphicFramePr/>
+                <a:graphic xmlns:a="http://schemas.openxmlformats.org/drawingml/2006/main">
+                  <a:graphicData uri="http://schemas.microsoft.com/office/word/2010/wordprocessingShape">
+                    <wps:wsp>
+                      <wps:cNvSpPr txBox="1"/>
+                      <wps:spPr>
+                        <a:xfrm>
+                          <a:off x="0" y="0"/>
+                          <a:ext cx="3078480" cy="635"/>
+                        </a:xfrm>
+                        <a:prstGeom prst="rect">
+                          <a:avLst/>
+                        </a:prstGeom>
+                        <a:solidFill>
+                          <a:prstClr val="white"/>
+                        </a:solidFill>
+                        <a:ln>
+                          <a:noFill/>
+                        </a:ln>
+                      </wps:spPr>
+                      <wps:txbx>
+                        <w:txbxContent>
+                          <w:p>
+                            <w:pPr>
+                              <w:pStyle w:val="Caption"/>
+                              <w:jc w:val="center"/>
+                              <w:rPr>
+                                <w:sz w:val="21"/>
+                                <w:szCs w:val="21"/>
+                                <w:lang w:val="en-US"/>
+                              </w:rPr>
+                            </w:pPr>
+                            <w:r>
+                              <w:t xml:space="preserve">Figure </w:t>
+                            </w:r>
+                            <w:fldSimple w:instr=" SEQ Figure \* ARABIC ">
+                              <w:r>
+                                <w:rPr>
+                                  <w:noProof/>
+                                </w:rPr>
+                                <w:t>1</w:t>
+                              </w:r>
+                            </w:fldSimple>
+                          </w:p>
+                        </w:txbxContent>
+                      </wps:txbx>
+                      <wps:bodyPr rot="0" spcFirstLastPara="0" vertOverflow="overflow" horzOverflow="overflow" vert="horz" wrap="square" lIns="0" tIns="0" rIns="0" bIns="0" numCol="1" spcCol="0" rtlCol="0" fromWordArt="0" anchor="t" anchorCtr="0" forceAA="0" compatLnSpc="1">
+                        <a:prstTxWarp prst="textNoShape">
+                          <a:avLst/>
+                        </a:prstTxWarp>
+                        <a:spAutoFit/>
+                      </wps:bodyPr>
+                    </wps:wsp>
+                  </a:graphicData>
+                </a:graphic>
+              </wp:anchor>
+            </w:drawing>
+          </mc:Choice>
+          <mc:Fallback>
+            <w:pict>
+              <v:shapetype w14:anchorId="3B215366" id="_x0000_t202" coordsize="21600,21600" o:spt="202" path="m,l,21600r21600,l21600,xe">
+                <v:stroke joinstyle="miter"/>
+                <v:path gradientshapeok="t" o:connecttype="rect"/>
+              </v:shapetype>
+              <v:shape id="Text Box 2" o:spid="_x0000_s1026" type="#_x0000_t202" style="position:absolute;left:0;text-align:left;margin-left:191.2pt;margin-top:25.45pt;width:242.4pt;height:.05pt;z-index:251660288;visibility:visible;mso-wrap-style:square;mso-wrap-distance-left:9pt;mso-wrap-distance-top:0;mso-wrap-distance-right:9pt;mso-wrap-distance-bottom:0;mso-position-horizontal:right;mso-position-horizontal-relative:page;mso-position-vertical:absolute;mso-position-vertical-relative:text;v-text-anchor:top" o:gfxdata="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" stroked="f">
+                <v:textbox style="mso-fit-shape-to-text:t" inset="0,0,0,0">
+                  <w:txbxContent>
+                    <w:p>
+                      <w:pPr>
+                        <w:pStyle w:val="Caption"/>
+                        <w:jc w:val="center"/>
+                        <w:rPr>
+                          <w:sz w:val="21"/>
+                          <w:szCs w:val="21"/>
+                          <w:lang w:val="en-US"/>
+                        </w:rPr>
+                      </w:pPr>
+                      <w:r>
+                        <w:t xml:space="preserve">Figure </w:t>
+                      </w:r>
+                      <w:fldSimple w:instr=" SEQ Figure \* ARABIC ">
+                        <w:r>
+                          <w:rPr>
+                            <w:noProof/>
+                          </w:rPr>
+                          <w:t>1</w:t>
+                        </w:r>
+                      </w:fldSimple>
+                    </w:p>
+                  </w:txbxContent>
+                </v:textbox>
+                <w10:wrap type="square" anchorx="page"/>
+              </v:shape>
+            </w:pict>
+          </mc:Fallback>
+        </mc:AlternateContent>
+      </w:r>
       <w:proofErr w:type="spellStart"/>
       <w:r>
         <w:rPr>
+          <w:rFonts w:ascii="Courier New" w:hAnsi="Courier New" w:cs="Courier New"/>
           <w:sz w:val="21"/>
           <w:szCs w:val="21"/>
           <w:lang w:val="en-US"/>
@@ -834,23 +1975,109 @@
           <w:szCs w:val="21"/>
           <w:lang w:val="en-US"/>
         </w:rPr>
-        <w:t>: Definitions of s</w:t>
-      </w:r>
-      <w:r>
-        <w:rPr>
-          <w:sz w:val="21"/>
-          <w:szCs w:val="21"/>
-          <w:lang w:val="en-US"/>
-        </w:rPr>
-        <w:t>calar and matrix structs used in the project</w:t>
-      </w:r>
-      <w:r>
-        <w:rPr>
-          <w:sz w:val="21"/>
-          <w:szCs w:val="21"/>
-          <w:lang w:val="en-US"/>
-        </w:rPr>
-        <w:t>.</w:t>
+        <w:t xml:space="preserve">: </w:t>
+      </w:r>
+      <w:r>
+        <w:rPr>
+          <w:sz w:val="21"/>
+          <w:szCs w:val="21"/>
+          <w:lang w:val="en-US"/>
+        </w:rPr>
+        <w:t>Includes the d</w:t>
+      </w:r>
+      <w:r>
+        <w:rPr>
+          <w:sz w:val="21"/>
+          <w:szCs w:val="21"/>
+          <w:lang w:val="en-US"/>
+        </w:rPr>
+        <w:t>efinitions of scalar and matrix structs used in the project.</w:t>
+      </w:r>
+    </w:p>
+    <w:p>
+      <w:pPr>
+        <w:rPr>
+          <w:sz w:val="21"/>
+          <w:szCs w:val="21"/>
+          <w:lang w:val="en-US"/>
+        </w:rPr>
+      </w:pPr>
+    </w:p>
+    <w:p>
+      <w:pPr>
+        <w:rPr>
+          <w:sz w:val="21"/>
+          <w:szCs w:val="21"/>
+          <w:lang w:val="en-US"/>
+        </w:rPr>
+      </w:pPr>
+      <w:r>
+        <w:rPr>
+          <w:sz w:val="21"/>
+          <w:szCs w:val="21"/>
+          <w:lang w:val="en-US"/>
+        </w:rPr>
+        <w:t xml:space="preserve">The project folder also includes a </w:t>
+      </w:r>
+      <w:proofErr w:type="spellStart"/>
+      <w:r>
+        <w:rPr>
+          <w:rFonts w:ascii="Courier New" w:hAnsi="Courier New" w:cs="Courier New"/>
+          <w:sz w:val="21"/>
+          <w:szCs w:val="21"/>
+          <w:lang w:val="en-US"/>
+        </w:rPr>
+        <w:t>Makefile</w:t>
+      </w:r>
+      <w:proofErr w:type="spellEnd"/>
+      <w:r>
+        <w:rPr>
+          <w:sz w:val="21"/>
+          <w:szCs w:val="21"/>
+          <w:lang w:val="en-US"/>
+        </w:rPr>
+        <w:t>,</w:t>
+      </w:r>
+      <w:r>
+        <w:rPr>
+          <w:sz w:val="21"/>
+          <w:szCs w:val="21"/>
+          <w:lang w:val="en-US"/>
+        </w:rPr>
+        <w:t xml:space="preserve"> </w:t>
+      </w:r>
+      <w:r>
+        <w:rPr>
+          <w:sz w:val="21"/>
+          <w:szCs w:val="21"/>
+          <w:lang w:val="en-US"/>
+        </w:rPr>
+        <w:t xml:space="preserve">which allows compiling and linking all source files and creating an executable with a single command. While writing the </w:t>
+      </w:r>
+      <w:proofErr w:type="spellStart"/>
+      <w:r>
+        <w:rPr>
+          <w:rFonts w:ascii="Courier New" w:hAnsi="Courier New" w:cs="Courier New"/>
+          <w:sz w:val="21"/>
+          <w:szCs w:val="21"/>
+          <w:lang w:val="en-US"/>
+        </w:rPr>
+        <w:t>Makefile</w:t>
+      </w:r>
+      <w:proofErr w:type="spellEnd"/>
+      <w:r>
+        <w:rPr>
+          <w:sz w:val="21"/>
+          <w:szCs w:val="21"/>
+          <w:lang w:val="en-US"/>
+        </w:rPr>
+        <w:t>, the dependencies of the source files were taken into consideration. The dependency tree of the project can be seen in Figure 1.</w:t>
+      </w:r>
+      <w:r>
+        <w:rPr>
+          <w:noProof/>
+        </w:rPr>
+        <w:t xml:space="preserve"> </w:t>
       </w:r>
     </w:p>
     <w:p>
@@ -883,6 +2110,7 @@
           <w:szCs w:val="28"/>
           <w:lang w:val="en-US"/>
         </w:rPr>
+        <w:lastRenderedPageBreak/>
         <w:t xml:space="preserve">Journey of a </w:t>
       </w:r>
       <w:proofErr w:type="spellStart"/>
@@ -937,18 +2165,51 @@
           <w:szCs w:val="21"/>
           <w:lang w:val="en-US"/>
         </w:rPr>
-        <w:t xml:space="preserve">, the .mat file and the output </w:t>
-      </w:r>
-      <w:proofErr w:type="spellStart"/>
-      <w:r>
-        <w:rPr>
-          <w:sz w:val="21"/>
-          <w:szCs w:val="21"/>
-          <w:lang w:val="en-US"/>
-        </w:rPr>
-        <w:t>out.c</w:t>
-      </w:r>
-      <w:proofErr w:type="spellEnd"/>
+        <w:t xml:space="preserve">, the </w:t>
+      </w:r>
+      <w:r>
+        <w:rPr>
+          <w:sz w:val="21"/>
+          <w:szCs w:val="21"/>
+          <w:lang w:val="en-US"/>
+        </w:rPr>
+        <w:t xml:space="preserve">input </w:t>
+      </w:r>
+      <w:r>
+        <w:rPr>
+          <w:rFonts w:ascii="Courier New" w:hAnsi="Courier New" w:cs="Courier New"/>
+          <w:sz w:val="21"/>
+          <w:szCs w:val="21"/>
+          <w:lang w:val="en-US"/>
+        </w:rPr>
+        <w:t>.mat</w:t>
+      </w:r>
+      <w:r>
+        <w:rPr>
+          <w:sz w:val="21"/>
+          <w:szCs w:val="21"/>
+          <w:lang w:val="en-US"/>
+        </w:rPr>
+        <w:t xml:space="preserve"> file and the output </w:t>
+      </w:r>
+      <w:r>
+        <w:rPr>
+          <w:rFonts w:ascii="Courier New" w:hAnsi="Courier New" w:cs="Courier New"/>
+          <w:sz w:val="21"/>
+          <w:szCs w:val="21"/>
+          <w:lang w:val="en-US"/>
+        </w:rPr>
+        <w:t>.</w:t>
+      </w:r>
+      <w:r>
+        <w:rPr>
+          <w:rFonts w:ascii="Courier New" w:hAnsi="Courier New" w:cs="Courier New"/>
+          <w:sz w:val="21"/>
+          <w:szCs w:val="21"/>
+          <w:lang w:val="en-US"/>
+        </w:rPr>
+        <w:t>c</w:t>
+      </w:r>
       <w:r>
         <w:rPr>
           <w:sz w:val="21"/>
@@ -977,43 +2238,91 @@
           <w:szCs w:val="21"/>
           <w:lang w:val="en-US"/>
         </w:rPr>
-        <w:t xml:space="preserve">At the beginning of the </w:t>
-      </w:r>
-      <w:proofErr w:type="spellStart"/>
-      <w:r>
-        <w:rPr>
-          <w:sz w:val="21"/>
-          <w:szCs w:val="21"/>
-          <w:lang w:val="en-US"/>
-        </w:rPr>
-        <w:t>out.c</w:t>
-      </w:r>
-      <w:proofErr w:type="spellEnd"/>
-      <w:r>
-        <w:rPr>
-          <w:sz w:val="21"/>
-          <w:szCs w:val="21"/>
-          <w:lang w:val="en-US"/>
-        </w:rPr>
-        <w:t xml:space="preserve"> file, function definitions such </w:t>
-      </w:r>
-      <w:proofErr w:type="gramStart"/>
-      <w:r>
-        <w:rPr>
-          <w:sz w:val="21"/>
-          <w:szCs w:val="21"/>
-          <w:lang w:val="en-US"/>
-        </w:rPr>
-        <w:t>as choose,</w:t>
-      </w:r>
-      <w:proofErr w:type="gramEnd"/>
-      <w:r>
-        <w:rPr>
-          <w:sz w:val="21"/>
-          <w:szCs w:val="21"/>
-          <w:lang w:val="en-US"/>
-        </w:rPr>
-        <w:t xml:space="preserve"> transpose that can be used throughout the program are written.</w:t>
+        <w:t>At the beginning of the</w:t>
+      </w:r>
+      <w:r>
+        <w:rPr>
+          <w:sz w:val="21"/>
+          <w:szCs w:val="21"/>
+          <w:lang w:val="en-US"/>
+        </w:rPr>
+        <w:t xml:space="preserve"> </w:t>
+      </w:r>
+      <w:r>
+        <w:rPr>
+          <w:rFonts w:ascii="Courier New" w:hAnsi="Courier New" w:cs="Courier New"/>
+          <w:sz w:val="21"/>
+          <w:szCs w:val="21"/>
+          <w:lang w:val="en-US"/>
+        </w:rPr>
+        <w:t>.c</w:t>
+      </w:r>
+      <w:r>
+        <w:rPr>
+          <w:sz w:val="21"/>
+          <w:szCs w:val="21"/>
+          <w:lang w:val="en-US"/>
+        </w:rPr>
+        <w:t xml:space="preserve"> file, function definitions that can be used throughout the program </w:t>
+      </w:r>
+      <w:r>
+        <w:rPr>
+          <w:sz w:val="21"/>
+          <w:szCs w:val="21"/>
+          <w:lang w:val="en-US"/>
+        </w:rPr>
+        <w:t xml:space="preserve">such as </w:t>
+      </w:r>
+      <w:r>
+        <w:rPr>
+          <w:rFonts w:ascii="Courier New" w:hAnsi="Courier New" w:cs="Courier New"/>
+          <w:sz w:val="21"/>
+          <w:szCs w:val="21"/>
+          <w:lang w:val="en-US"/>
+        </w:rPr>
+        <w:t xml:space="preserve">choose </w:t>
+      </w:r>
+      <w:r>
+        <w:rPr>
+          <w:sz w:val="21"/>
+          <w:szCs w:val="21"/>
+          <w:lang w:val="en-US"/>
+        </w:rPr>
+        <w:t xml:space="preserve">and </w:t>
+      </w:r>
+      <w:r>
+        <w:rPr>
+          <w:rFonts w:ascii="Courier New" w:hAnsi="Courier New" w:cs="Courier New"/>
+          <w:sz w:val="21"/>
+          <w:szCs w:val="21"/>
+          <w:lang w:val="en-US"/>
+        </w:rPr>
+        <w:t>t</w:t>
+      </w:r>
+      <w:r>
+        <w:rPr>
+          <w:rFonts w:ascii="Courier New" w:hAnsi="Courier New" w:cs="Courier New"/>
+          <w:sz w:val="21"/>
+          <w:szCs w:val="21"/>
+          <w:lang w:val="en-US"/>
+        </w:rPr>
+        <w:t>r</w:t>
+      </w:r>
+      <w:r>
+        <w:rPr>
+          <w:sz w:val="21"/>
+          <w:szCs w:val="21"/>
+          <w:lang w:val="en-US"/>
+        </w:rPr>
+        <w:t xml:space="preserve"> </w:t>
+      </w:r>
+      <w:r>
+        <w:rPr>
+          <w:sz w:val="21"/>
+          <w:szCs w:val="21"/>
+          <w:lang w:val="en-US"/>
+        </w:rPr>
+        <w:t>are written.</w:t>
       </w:r>
     </w:p>
     <w:p>
@@ -1043,7 +2352,7 @@
           <w:szCs w:val="21"/>
           <w:lang w:val="en-US"/>
         </w:rPr>
-        <w:t>is separated into the tokens</w:t>
+        <w:t>is separated into tokens</w:t>
       </w:r>
       <w:r>
         <w:rPr>
@@ -1073,39 +2382,58 @@
           <w:szCs w:val="21"/>
           <w:lang w:val="en-US"/>
         </w:rPr>
-        <w:t xml:space="preserve">By looking at these tokens, </w:t>
-      </w:r>
-      <w:r>
-        <w:rPr>
-          <w:sz w:val="21"/>
-          <w:szCs w:val="21"/>
-          <w:lang w:val="en-US"/>
-        </w:rPr>
-        <w:t>we</w:t>
-      </w:r>
-      <w:r>
-        <w:rPr>
-          <w:sz w:val="21"/>
-          <w:szCs w:val="21"/>
-          <w:lang w:val="en-US"/>
-        </w:rPr>
-        <w:t xml:space="preserve"> decide what the </w:t>
-      </w:r>
-      <w:r>
-        <w:rPr>
-          <w:sz w:val="21"/>
-          <w:szCs w:val="21"/>
-          <w:lang w:val="en-US"/>
-        </w:rPr>
-        <w:t>expressions</w:t>
-      </w:r>
-      <w:r>
-        <w:rPr>
-          <w:sz w:val="21"/>
-          <w:szCs w:val="21"/>
-          <w:lang w:val="en-US"/>
-        </w:rPr>
-        <w:t xml:space="preserve"> are.</w:t>
+        <w:t xml:space="preserve">By looking at the first token of a line, the type of statement on that line (i.e., declaration, assignment, </w:t>
+      </w:r>
+      <w:r>
+        <w:rPr>
+          <w:rFonts w:ascii="Courier New" w:hAnsi="Courier New" w:cs="Courier New"/>
+          <w:sz w:val="21"/>
+          <w:szCs w:val="21"/>
+          <w:lang w:val="en-US"/>
+        </w:rPr>
+        <w:t>print</w:t>
+      </w:r>
+      <w:r>
+        <w:rPr>
+          <w:sz w:val="21"/>
+          <w:szCs w:val="21"/>
+          <w:lang w:val="en-US"/>
+        </w:rPr>
+        <w:t xml:space="preserve">, </w:t>
+      </w:r>
+      <w:r>
+        <w:rPr>
+          <w:rFonts w:ascii="Courier New" w:hAnsi="Courier New" w:cs="Courier New"/>
+          <w:sz w:val="21"/>
+          <w:szCs w:val="21"/>
+          <w:lang w:val="en-US"/>
+        </w:rPr>
+        <w:t>for</w:t>
+      </w:r>
+      <w:r>
+        <w:rPr>
+          <w:sz w:val="21"/>
+          <w:szCs w:val="21"/>
+          <w:lang w:val="en-US"/>
+        </w:rPr>
+        <w:t xml:space="preserve"> loop beginning, or </w:t>
+      </w:r>
+      <w:r>
+        <w:rPr>
+          <w:rFonts w:ascii="Courier New" w:hAnsi="Courier New" w:cs="Courier New"/>
+          <w:sz w:val="21"/>
+          <w:szCs w:val="21"/>
+          <w:lang w:val="en-US"/>
+        </w:rPr>
+        <w:t>for</w:t>
+      </w:r>
+      <w:r>
+        <w:rPr>
+          <w:sz w:val="21"/>
+          <w:szCs w:val="21"/>
+          <w:lang w:val="en-US"/>
+        </w:rPr>
+        <w:t xml:space="preserve"> loop ending) is decided.</w:t>
       </w:r>
     </w:p>
     <w:p>
@@ -1127,7 +2455,23 @@
           <w:szCs w:val="21"/>
           <w:lang w:val="en-US"/>
         </w:rPr>
-        <w:t>After understanding what the expressions are, the translation operations are performed according to the expressions using the functions we have defined before.</w:t>
+        <w:t>After understanding</w:t>
+      </w:r>
+      <w:r>
+        <w:rPr>
+          <w:sz w:val="21"/>
+          <w:szCs w:val="21"/>
+          <w:lang w:val="en-US"/>
+        </w:rPr>
+        <w:t xml:space="preserve"> the classification of a line</w:t>
+      </w:r>
+      <w:r>
+        <w:rPr>
+          <w:sz w:val="21"/>
+          <w:szCs w:val="21"/>
+          <w:lang w:val="en-US"/>
+        </w:rPr>
+        <w:t>, the translation operations are performed according to the expressions using the functions we have defined before.</w:t>
       </w:r>
     </w:p>
     <w:p>
@@ -1149,23 +2493,117 @@
           <w:szCs w:val="21"/>
           <w:lang w:val="en-US"/>
         </w:rPr>
-        <w:t xml:space="preserve">//TODO </w:t>
-      </w:r>
-      <w:r>
-        <w:rPr>
-          <w:sz w:val="21"/>
-          <w:szCs w:val="21"/>
-          <w:lang w:val="en-US"/>
-        </w:rPr>
-        <w:t>If there are statements that need to be parsed</w:t>
-      </w:r>
-      <w:r>
-        <w:rPr>
-          <w:sz w:val="21"/>
-          <w:szCs w:val="21"/>
-          <w:lang w:val="en-US"/>
-        </w:rPr>
-        <w:t xml:space="preserve"> //TODO</w:t>
+        <w:t>If there is a mathematical expression inside the line, then:</w:t>
+      </w:r>
+    </w:p>
+    <w:p>
+      <w:pPr>
+        <w:pStyle w:val="ListParagraph"/>
+        <w:numPr>
+          <w:ilvl w:val="1"/>
+          <w:numId w:val="3"/>
+        </w:numPr>
+        <w:rPr>
+          <w:sz w:val="21"/>
+          <w:szCs w:val="21"/>
+          <w:lang w:val="en-US"/>
+        </w:rPr>
+      </w:pPr>
+      <w:r>
+        <w:rPr>
+          <w:sz w:val="21"/>
+          <w:szCs w:val="21"/>
+          <w:lang w:val="en-US"/>
+        </w:rPr>
+        <w:t xml:space="preserve">Firstly, the expression is converted into postfix notation using </w:t>
+      </w:r>
+      <w:r>
+        <w:rPr>
+          <w:sz w:val="21"/>
+          <w:szCs w:val="21"/>
+          <w:lang w:val="en-US"/>
+        </w:rPr>
+        <w:t xml:space="preserve">a modified version of </w:t>
+      </w:r>
+      <w:r>
+        <w:rPr>
+          <w:sz w:val="21"/>
+          <w:szCs w:val="21"/>
+          <w:lang w:val="en-US"/>
+        </w:rPr>
+        <w:t xml:space="preserve">Dijkstra’s </w:t>
+      </w:r>
+      <w:r>
+        <w:rPr>
+          <w:sz w:val="21"/>
+          <w:szCs w:val="21"/>
+          <w:lang w:val="en-US"/>
+        </w:rPr>
+        <w:t>Shunting-yard Algorithm. The algorithm is modified in a way that allows multiple-argument functions (in our case, matrix indexing, where a matrix can be considered a function that can have either 1 or 2 arguments) to be present.</w:t>
+      </w:r>
+    </w:p>
+    <w:p>
+      <w:pPr>
+        <w:pStyle w:val="ListParagraph"/>
+        <w:numPr>
+          <w:ilvl w:val="1"/>
+          <w:numId w:val="3"/>
+        </w:numPr>
+        <w:rPr>
+          <w:sz w:val="21"/>
+          <w:szCs w:val="21"/>
+          <w:lang w:val="en-US"/>
+        </w:rPr>
+      </w:pPr>
+      <w:r>
+        <w:rPr>
+          <w:sz w:val="21"/>
+          <w:szCs w:val="21"/>
+          <w:lang w:val="en-US"/>
+        </w:rPr>
+        <w:t xml:space="preserve">Afterwards, </w:t>
+      </w:r>
+      <w:r>
+        <w:rPr>
+          <w:sz w:val="21"/>
+          <w:szCs w:val="21"/>
+          <w:lang w:val="en-US"/>
+        </w:rPr>
+        <w:t>type checking</w:t>
+      </w:r>
+      <w:r>
+        <w:rPr>
+          <w:sz w:val="21"/>
+          <w:szCs w:val="21"/>
+          <w:lang w:val="en-US"/>
+        </w:rPr>
+        <w:t xml:space="preserve"> and translation is simultaneously completed. During this process, two stacks are utilized, where one keeps track of the dimensions of expressions while the other stores the translated version of each expression.</w:t>
+      </w:r>
+      <w:r>
+        <w:rPr>
+          <w:sz w:val="21"/>
+          <w:szCs w:val="21"/>
+          <w:lang w:val="en-US"/>
+        </w:rPr>
+        <w:t xml:space="preserve"> In our implementation, scalar variables are considered 0x0 matrices, </w:t>
+      </w:r>
+      <w:proofErr w:type="gramStart"/>
+      <w:r>
+        <w:rPr>
+          <w:sz w:val="21"/>
+          <w:szCs w:val="21"/>
+          <w:lang w:val="en-US"/>
+        </w:rPr>
+        <w:t>in order to</w:t>
+      </w:r>
+      <w:proofErr w:type="gramEnd"/>
+      <w:r>
+        <w:rPr>
+          <w:sz w:val="21"/>
+          <w:szCs w:val="21"/>
+          <w:lang w:val="en-US"/>
+        </w:rPr>
+        <w:t xml:space="preserve"> increase consistency and conciseness in the code.</w:t>
       </w:r>
     </w:p>
     <w:p>
@@ -1187,18 +2625,57 @@
           <w:szCs w:val="21"/>
           <w:lang w:val="en-US"/>
         </w:rPr>
-        <w:t xml:space="preserve">Statements whose translations have been completed to C language are simultaneously written to the </w:t>
-      </w:r>
-      <w:proofErr w:type="spellStart"/>
-      <w:r>
-        <w:rPr>
-          <w:sz w:val="21"/>
-          <w:szCs w:val="21"/>
-          <w:lang w:val="en-US"/>
-        </w:rPr>
-        <w:t>out.c</w:t>
-      </w:r>
-      <w:proofErr w:type="spellEnd"/>
+        <w:t xml:space="preserve">Statements whose translations </w:t>
+      </w:r>
+      <w:r>
+        <w:rPr>
+          <w:sz w:val="21"/>
+          <w:szCs w:val="21"/>
+          <w:lang w:val="en-US"/>
+        </w:rPr>
+        <w:t>to</w:t>
+      </w:r>
+      <w:r>
+        <w:rPr>
+          <w:sz w:val="21"/>
+          <w:szCs w:val="21"/>
+          <w:lang w:val="en-US"/>
+        </w:rPr>
+        <w:t xml:space="preserve"> the</w:t>
+      </w:r>
+      <w:r>
+        <w:rPr>
+          <w:sz w:val="21"/>
+          <w:szCs w:val="21"/>
+          <w:lang w:val="en-US"/>
+        </w:rPr>
+        <w:t xml:space="preserve"> C language </w:t>
+      </w:r>
+      <w:r>
+        <w:rPr>
+          <w:sz w:val="21"/>
+          <w:szCs w:val="21"/>
+          <w:lang w:val="en-US"/>
+        </w:rPr>
+        <w:t xml:space="preserve">have been completed are simultaneously written to the </w:t>
+      </w:r>
+      <w:r>
+        <w:rPr>
+          <w:sz w:val="21"/>
+          <w:szCs w:val="21"/>
+          <w:lang w:val="en-US"/>
+        </w:rPr>
+        <w:t xml:space="preserve">output </w:t>
+      </w:r>
+      <w:r>
+        <w:rPr>
+          <w:rFonts w:ascii="Courier New" w:hAnsi="Courier New" w:cs="Courier New"/>
+          <w:sz w:val="21"/>
+          <w:szCs w:val="21"/>
+          <w:lang w:val="en-US"/>
+        </w:rPr>
+        <w:t>.c</w:t>
+      </w:r>
       <w:r>
         <w:rPr>
           <w:sz w:val="21"/>
@@ -1206,6 +2683,45 @@
           <w:lang w:val="en-US"/>
         </w:rPr>
         <w:t xml:space="preserve"> file.</w:t>
+      </w:r>
+    </w:p>
+    <w:p>
+      <w:pPr>
+        <w:pStyle w:val="ListParagraph"/>
+        <w:numPr>
+          <w:ilvl w:val="0"/>
+          <w:numId w:val="3"/>
+        </w:numPr>
+        <w:rPr>
+          <w:sz w:val="21"/>
+          <w:szCs w:val="21"/>
+          <w:lang w:val="en-US"/>
+        </w:rPr>
+      </w:pPr>
+      <w:r>
+        <w:rPr>
+          <w:sz w:val="21"/>
+          <w:szCs w:val="21"/>
+          <w:lang w:val="en-US"/>
+        </w:rPr>
+        <w:t xml:space="preserve">If, at any point, a compile-time error is encountered, then a message specifying the line number of the error is output to the console. Then, the output </w:t>
+      </w:r>
+      <w:r>
+        <w:rPr>
+          <w:rFonts w:ascii="Courier New" w:hAnsi="Courier New" w:cs="Courier New"/>
+          <w:sz w:val="21"/>
+          <w:szCs w:val="21"/>
+          <w:lang w:val="en-US"/>
+        </w:rPr>
+        <w:t>.c</w:t>
+      </w:r>
+      <w:r>
+        <w:rPr>
+          <w:sz w:val="21"/>
+          <w:szCs w:val="21"/>
+          <w:lang w:val="en-US"/>
+        </w:rPr>
+        <w:t xml:space="preserve"> file is closed and deleted.</w:t>
       </w:r>
     </w:p>
     <w:p>
@@ -1255,6 +2771,32 @@
           <w:szCs w:val="21"/>
           <w:lang w:val="en-US"/>
         </w:rPr>
+        <w:t xml:space="preserve">As an IDE, both members of the group used </w:t>
+      </w:r>
+      <w:proofErr w:type="spellStart"/>
+      <w:r>
+        <w:rPr>
+          <w:sz w:val="21"/>
+          <w:szCs w:val="21"/>
+          <w:lang w:val="en-US"/>
+        </w:rPr>
+        <w:t>CLion</w:t>
+      </w:r>
+      <w:proofErr w:type="spellEnd"/>
+      <w:r>
+        <w:rPr>
+          <w:sz w:val="21"/>
+          <w:szCs w:val="21"/>
+          <w:lang w:val="en-US"/>
+        </w:rPr>
+        <w:t xml:space="preserve">, since it has many functionalities that make debugging easier. </w:t>
+      </w:r>
+      <w:r>
+        <w:rPr>
+          <w:sz w:val="21"/>
+          <w:szCs w:val="21"/>
+          <w:lang w:val="en-US"/>
+        </w:rPr>
         <w:t xml:space="preserve">Since this is a group project, we </w:t>
       </w:r>
       <w:r>
@@ -1263,15 +2805,40 @@
           <w:szCs w:val="21"/>
           <w:lang w:val="en-US"/>
         </w:rPr>
-        <w:t xml:space="preserve">used git to be able to </w:t>
-      </w:r>
-      <w:r>
-        <w:rPr>
-          <w:sz w:val="21"/>
-          <w:szCs w:val="21"/>
-          <w:lang w:val="en-US"/>
-        </w:rPr>
-        <w:t>work on the same files asynchronously and ha</w:t>
+        <w:t xml:space="preserve">used </w:t>
+      </w:r>
+      <w:r>
+        <w:rPr>
+          <w:sz w:val="21"/>
+          <w:szCs w:val="21"/>
+          <w:lang w:val="en-US"/>
+        </w:rPr>
+        <w:t>G</w:t>
+      </w:r>
+      <w:r>
+        <w:rPr>
+          <w:sz w:val="21"/>
+          <w:szCs w:val="21"/>
+          <w:lang w:val="en-US"/>
+        </w:rPr>
+        <w:t xml:space="preserve">it to be able to </w:t>
+      </w:r>
+      <w:r>
+        <w:rPr>
+          <w:sz w:val="21"/>
+          <w:szCs w:val="21"/>
+          <w:lang w:val="en-US"/>
+        </w:rPr>
+        <w:t xml:space="preserve">work on the same files asynchronously and </w:t>
+      </w:r>
+      <w:proofErr w:type="gramStart"/>
+      <w:r>
+        <w:rPr>
+          <w:sz w:val="21"/>
+          <w:szCs w:val="21"/>
+          <w:lang w:val="en-US"/>
+        </w:rPr>
+        <w:t>ha</w:t>
       </w:r>
       <w:r>
         <w:rPr>
@@ -1287,7 +2854,16 @@
           <w:szCs w:val="21"/>
           <w:lang w:val="en-US"/>
         </w:rPr>
-        <w:t xml:space="preserve"> the opportunity to review and comment on each other's code</w:t>
+        <w:t xml:space="preserve"> the opportunity to</w:t>
+      </w:r>
+      <w:proofErr w:type="gramEnd"/>
+      <w:r>
+        <w:rPr>
+          <w:sz w:val="21"/>
+          <w:szCs w:val="21"/>
+          <w:lang w:val="en-US"/>
+        </w:rPr>
+        <w:t xml:space="preserve"> review and comment on each other's code</w:t>
       </w:r>
       <w:r>
         <w:rPr>
@@ -1305,6 +2881,198 @@
         </w:rPr>
         <w:t xml:space="preserve"> </w:t>
       </w:r>
+      <w:r>
+        <w:rPr>
+          <w:sz w:val="21"/>
+          <w:szCs w:val="21"/>
+          <w:lang w:val="en-US"/>
+        </w:rPr>
+        <w:t>up to date</w:t>
+      </w:r>
+      <w:r>
+        <w:rPr>
+          <w:sz w:val="21"/>
+          <w:szCs w:val="21"/>
+          <w:lang w:val="en-US"/>
+        </w:rPr>
+        <w:t xml:space="preserve"> about </w:t>
+      </w:r>
+      <w:r>
+        <w:rPr>
+          <w:sz w:val="21"/>
+          <w:szCs w:val="21"/>
+          <w:lang w:val="en-US"/>
+        </w:rPr>
+        <w:t xml:space="preserve">the </w:t>
+      </w:r>
+      <w:r>
+        <w:rPr>
+          <w:sz w:val="21"/>
+          <w:szCs w:val="21"/>
+          <w:lang w:val="en-US"/>
+        </w:rPr>
+        <w:t>changelog</w:t>
+      </w:r>
+      <w:r>
+        <w:rPr>
+          <w:sz w:val="21"/>
+          <w:szCs w:val="21"/>
+          <w:lang w:val="en-US"/>
+        </w:rPr>
+        <w:t>.</w:t>
+      </w:r>
+      <w:r>
+        <w:rPr>
+          <w:sz w:val="21"/>
+          <w:szCs w:val="21"/>
+          <w:lang w:val="en-US"/>
+        </w:rPr>
+        <w:t xml:space="preserve"> As C libraries; &lt;</w:t>
+      </w:r>
+      <w:proofErr w:type="spellStart"/>
+      <w:r>
+        <w:rPr>
+          <w:sz w:val="21"/>
+          <w:szCs w:val="21"/>
+          <w:lang w:val="en-US"/>
+        </w:rPr>
+        <w:t>stdio.h</w:t>
+      </w:r>
+      <w:proofErr w:type="spellEnd"/>
+      <w:r>
+        <w:rPr>
+          <w:sz w:val="21"/>
+          <w:szCs w:val="21"/>
+          <w:lang w:val="en-US"/>
+        </w:rPr>
+        <w:t>&gt;, &lt;</w:t>
+      </w:r>
+      <w:proofErr w:type="spellStart"/>
+      <w:r>
+        <w:rPr>
+          <w:sz w:val="21"/>
+          <w:szCs w:val="21"/>
+          <w:lang w:val="en-US"/>
+        </w:rPr>
+        <w:t>stdlib.h</w:t>
+      </w:r>
+      <w:proofErr w:type="spellEnd"/>
+      <w:r>
+        <w:rPr>
+          <w:sz w:val="21"/>
+          <w:szCs w:val="21"/>
+          <w:lang w:val="en-US"/>
+        </w:rPr>
+        <w:t>&gt;, &lt;</w:t>
+      </w:r>
+      <w:proofErr w:type="spellStart"/>
+      <w:r>
+        <w:rPr>
+          <w:sz w:val="21"/>
+          <w:szCs w:val="21"/>
+          <w:lang w:val="en-US"/>
+        </w:rPr>
+        <w:t>string.h</w:t>
+      </w:r>
+      <w:proofErr w:type="spellEnd"/>
+      <w:r>
+        <w:rPr>
+          <w:sz w:val="21"/>
+          <w:szCs w:val="21"/>
+          <w:lang w:val="en-US"/>
+        </w:rPr>
+        <w:t xml:space="preserve">&gt;, </w:t>
+      </w:r>
+      <w:r>
+        <w:rPr>
+          <w:sz w:val="21"/>
+          <w:szCs w:val="21"/>
+          <w:lang w:val="en-US"/>
+        </w:rPr>
+        <w:t xml:space="preserve">and </w:t>
+      </w:r>
+      <w:r>
+        <w:rPr>
+          <w:sz w:val="21"/>
+          <w:szCs w:val="21"/>
+          <w:lang w:val="en-US"/>
+        </w:rPr>
+        <w:t>&lt;</w:t>
+      </w:r>
+      <w:proofErr w:type="spellStart"/>
+      <w:r>
+        <w:rPr>
+          <w:sz w:val="21"/>
+          <w:szCs w:val="21"/>
+          <w:lang w:val="en-US"/>
+        </w:rPr>
+        <w:t>ctype.h</w:t>
+      </w:r>
+      <w:proofErr w:type="spellEnd"/>
+      <w:r>
+        <w:rPr>
+          <w:sz w:val="21"/>
+          <w:szCs w:val="21"/>
+          <w:lang w:val="en-US"/>
+        </w:rPr>
+        <w:t xml:space="preserve">&gt; </w:t>
+      </w:r>
+      <w:r>
+        <w:rPr>
+          <w:sz w:val="21"/>
+          <w:szCs w:val="21"/>
+          <w:lang w:val="en-US"/>
+        </w:rPr>
+        <w:t>were</w:t>
+      </w:r>
+      <w:r>
+        <w:rPr>
+          <w:sz w:val="21"/>
+          <w:szCs w:val="21"/>
+          <w:lang w:val="en-US"/>
+        </w:rPr>
+        <w:t xml:space="preserve"> used. </w:t>
+      </w:r>
+      <w:r>
+        <w:rPr>
+          <w:sz w:val="21"/>
+          <w:szCs w:val="21"/>
+          <w:lang w:val="en-US"/>
+        </w:rPr>
+        <w:t xml:space="preserve">Naturally, pointers and </w:t>
+      </w:r>
+      <w:r>
+        <w:rPr>
+          <w:sz w:val="21"/>
+          <w:szCs w:val="21"/>
+          <w:lang w:val="en-US"/>
+        </w:rPr>
+        <w:t>arrays</w:t>
+      </w:r>
+      <w:r>
+        <w:rPr>
+          <w:sz w:val="21"/>
+          <w:szCs w:val="21"/>
+          <w:lang w:val="en-US"/>
+        </w:rPr>
+        <w:t xml:space="preserve"> were used extensively throughout the program.</w:t>
+      </w:r>
+      <w:r>
+        <w:rPr>
+          <w:sz w:val="21"/>
+          <w:szCs w:val="21"/>
+          <w:lang w:val="en-US"/>
+        </w:rPr>
+        <w:t xml:space="preserve"> </w:t>
+      </w:r>
+      <w:r>
+        <w:rPr>
+          <w:sz w:val="21"/>
+          <w:szCs w:val="21"/>
+          <w:lang w:val="en-US"/>
+        </w:rPr>
+        <w:t xml:space="preserve">In addition, the struct structure was used </w:t>
+      </w:r>
       <w:proofErr w:type="gramStart"/>
       <w:r>
         <w:rPr>
@@ -1312,7 +3080,7 @@
           <w:szCs w:val="21"/>
           <w:lang w:val="en-US"/>
         </w:rPr>
-        <w:t>up-to-date</w:t>
+        <w:t>in order to</w:t>
       </w:r>
       <w:proofErr w:type="gramEnd"/>
       <w:r>
@@ -1321,128 +3089,6 @@
           <w:szCs w:val="21"/>
           <w:lang w:val="en-US"/>
         </w:rPr>
-        <w:t xml:space="preserve"> about changelog</w:t>
-      </w:r>
-      <w:r>
-        <w:rPr>
-          <w:sz w:val="21"/>
-          <w:szCs w:val="21"/>
-          <w:lang w:val="en-US"/>
-        </w:rPr>
-        <w:t>.</w:t>
-      </w:r>
-      <w:r>
-        <w:rPr>
-          <w:sz w:val="21"/>
-          <w:szCs w:val="21"/>
-          <w:lang w:val="en-US"/>
-        </w:rPr>
-        <w:t xml:space="preserve"> As a </w:t>
-      </w:r>
-      <w:proofErr w:type="gramStart"/>
-      <w:r>
-        <w:rPr>
-          <w:sz w:val="21"/>
-          <w:szCs w:val="21"/>
-          <w:lang w:val="en-US"/>
-        </w:rPr>
-        <w:t>C libraries</w:t>
-      </w:r>
-      <w:proofErr w:type="gramEnd"/>
-      <w:r>
-        <w:rPr>
-          <w:sz w:val="21"/>
-          <w:szCs w:val="21"/>
-          <w:lang w:val="en-US"/>
-        </w:rPr>
-        <w:t>; &lt;</w:t>
-      </w:r>
-      <w:proofErr w:type="spellStart"/>
-      <w:r>
-        <w:rPr>
-          <w:sz w:val="21"/>
-          <w:szCs w:val="21"/>
-          <w:lang w:val="en-US"/>
-        </w:rPr>
-        <w:t>stdio.h</w:t>
-      </w:r>
-      <w:proofErr w:type="spellEnd"/>
-      <w:r>
-        <w:rPr>
-          <w:sz w:val="21"/>
-          <w:szCs w:val="21"/>
-          <w:lang w:val="en-US"/>
-        </w:rPr>
-        <w:t>&gt;, &lt;</w:t>
-      </w:r>
-      <w:proofErr w:type="spellStart"/>
-      <w:r>
-        <w:rPr>
-          <w:sz w:val="21"/>
-          <w:szCs w:val="21"/>
-          <w:lang w:val="en-US"/>
-        </w:rPr>
-        <w:t>stdlib.h</w:t>
-      </w:r>
-      <w:proofErr w:type="spellEnd"/>
-      <w:r>
-        <w:rPr>
-          <w:sz w:val="21"/>
-          <w:szCs w:val="21"/>
-          <w:lang w:val="en-US"/>
-        </w:rPr>
-        <w:t>&gt;, &lt;</w:t>
-      </w:r>
-      <w:proofErr w:type="spellStart"/>
-      <w:r>
-        <w:rPr>
-          <w:sz w:val="21"/>
-          <w:szCs w:val="21"/>
-          <w:lang w:val="en-US"/>
-        </w:rPr>
-        <w:t>string.h</w:t>
-      </w:r>
-      <w:proofErr w:type="spellEnd"/>
-      <w:r>
-        <w:rPr>
-          <w:sz w:val="21"/>
-          <w:szCs w:val="21"/>
-          <w:lang w:val="en-US"/>
-        </w:rPr>
-        <w:t>&gt;, &lt;</w:t>
-      </w:r>
-      <w:proofErr w:type="spellStart"/>
-      <w:r>
-        <w:rPr>
-          <w:sz w:val="21"/>
-          <w:szCs w:val="21"/>
-          <w:lang w:val="en-US"/>
-        </w:rPr>
-        <w:t>ctype.h</w:t>
-      </w:r>
-      <w:proofErr w:type="spellEnd"/>
-      <w:r>
-        <w:rPr>
-          <w:sz w:val="21"/>
-          <w:szCs w:val="21"/>
-          <w:lang w:val="en-US"/>
-        </w:rPr>
-        <w:t xml:space="preserve">&gt; are used. </w:t>
-      </w:r>
-      <w:r>
-        <w:rPr>
-          <w:sz w:val="21"/>
-          <w:szCs w:val="21"/>
-          <w:lang w:val="en-US"/>
-        </w:rPr>
-        <w:t>Naturally, pointers and lists were used extensively throughout the program.</w:t>
-      </w:r>
-      <w:r>
-        <w:rPr>
-          <w:sz w:val="21"/>
-          <w:szCs w:val="21"/>
-          <w:lang w:val="en-US"/>
-        </w:rPr>
         <w:t xml:space="preserve"> </w:t>
       </w:r>
       <w:r>
@@ -1451,34 +3097,11 @@
           <w:szCs w:val="21"/>
           <w:lang w:val="en-US"/>
         </w:rPr>
-        <w:t xml:space="preserve">In addition, the struct structure was used </w:t>
-      </w:r>
-      <w:proofErr w:type="gramStart"/>
-      <w:r>
-        <w:rPr>
-          <w:sz w:val="21"/>
-          <w:szCs w:val="21"/>
-          <w:lang w:val="en-US"/>
-        </w:rPr>
-        <w:t>in order to</w:t>
-      </w:r>
-      <w:proofErr w:type="gramEnd"/>
-      <w:r>
-        <w:rPr>
-          <w:sz w:val="21"/>
-          <w:szCs w:val="21"/>
-          <w:lang w:val="en-US"/>
-        </w:rPr>
-        <w:t xml:space="preserve"> be able to process more easily and to access the properties of the matrices easily.</w:t>
+        <w:t>access the properties of and process matrices easily.</w:t>
       </w:r>
     </w:p>
     <w:sectPr>
-      <w:headerReference w:type="even" r:id="rId7"/>
       <w:headerReference w:type="default" r:id="rId8"/>
-      <w:footerReference w:type="even" r:id="rId9"/>
-      <w:footerReference w:type="default" r:id="rId10"/>
-      <w:headerReference w:type="first" r:id="rId11"/>
-      <w:footerReference w:type="first" r:id="rId12"/>
       <w:pgSz w:w="12240" w:h="15840"/>
       <w:pgMar w:top="1034" w:right="1440" w:bottom="1440" w:left="1440" w:header="708" w:footer="708" w:gutter="0"/>
       <w:cols w:space="708"/>
@@ -1507,36 +3130,6 @@
 </w:endnotes>
 </file>
 
-<file path=word/footer1.xml><?xml version="1.0" encoding="utf-8"?>
-<w:ftr xmlns:wpc="http://schemas.microsoft.com/office/word/2010/wordprocessingCanvas" xmlns:cx="http://schemas.microsoft.com/office/drawing/2014/chartex" xmlns:cx1="http://schemas.microsoft.com/office/drawing/2015/9/8/chartex" xmlns:cx2="http://schemas.microsoft.com/office/drawing/2015/10/21/chartex" xmlns:cx3="http://schemas.microsoft.com/office/drawing/2016/5/9/chartex" xmlns:cx4="http://schemas.microsoft.com/office/drawing/2016/5/10/chartex" xmlns:cx5="http://schemas.microsoft.com/office/drawing/2016/5/11/chartex" xmlns:cx6="http://schemas.microsoft.com/office/drawing/2016/5/12/chartex" xmlns:cx7="http://schemas.microsoft.com/office/drawing/2016/5/13/chartex" xmlns:cx8="http://schemas.microsoft.com/office/drawing/2016/5/14/chartex" xmlns:mc="http://schemas.openxmlformats.org/markup-compatibility/2006" xmlns:aink="http://schemas.microsoft.com/office/drawing/2016/ink" xmlns:am3d="http://schemas.microsoft.com/office/drawing/2017/model3d" xmlns:o="urn:schemas-microsoft-com:office:office" xmlns:r="http://schemas.openxmlformats.org/officeDocument/2006/relationships" xmlns:m="http://schemas.openxmlformats.org/officeDocument/2006/math" xmlns:v="urn:schemas-microsoft-com:vml" xmlns:wp14="http://schemas.microsoft.com/office/word/2010/wordprocessingDrawing" xmlns:wp="http://schemas.openxmlformats.org/drawingml/2006/wordprocessingDrawing" xmlns:w10="urn:schemas-microsoft-com:office:word" xmlns:w="http://schemas.openxmlformats.org/wordprocessingml/2006/main" xmlns:w14="http://schemas.microsoft.com/office/word/2010/wordml" xmlns:w15="http://schemas.microsoft.com/office/word/2012/wordml" xmlns:w16cex="http://schemas.microsoft.com/office/word/2018/wordml/cex" xmlns:w16cid="http://schemas.microsoft.com/office/word/2016/wordml/cid" xmlns:w16="http://schemas.microsoft.com/office/word/2018/wordml" xmlns:w16sdtdh="http://schemas.microsoft.com/office/word/2020/wordml/sdtdatahash" xmlns:w16se="http://schemas.microsoft.com/office/word/2015/wordml/symex" xmlns:wpg="http://schemas.microsoft.com/office/word/2010/wordprocessingGroup" xmlns:wpi="http://schemas.microsoft.com/office/word/2010/wordprocessingInk" xmlns:wne="http://schemas.microsoft.com/office/word/2006/wordml" xmlns:wps="http://schemas.microsoft.com/office/word/2010/wordprocessingShape" mc:Ignorable="w14 w15 w16se w16cid w16 w16cex w16sdtdh wp14">
-  <w:p>
-    <w:pPr>
-      <w:pStyle w:val="Footer"/>
-    </w:pPr>
-  </w:p>
-</w:ftr>
-</file>
-
-<file path=word/footer2.xml><?xml version="1.0" encoding="utf-8"?>
-<w:ftr xmlns:wpc="http://schemas.microsoft.com/office/word/2010/wordprocessingCanvas" xmlns:cx="http://schemas.microsoft.com/office/drawing/2014/chartex" xmlns:cx1="http://schemas.microsoft.com/office/drawing/2015/9/8/chartex" xmlns:cx2="http://schemas.microsoft.com/office/drawing/2015/10/21/chartex" xmlns:cx3="http://schemas.microsoft.com/office/drawing/2016/5/9/chartex" xmlns:cx4="http://schemas.microsoft.com/office/drawing/2016/5/10/chartex" xmlns:cx5="http://schemas.microsoft.com/office/drawing/2016/5/11/chartex" xmlns:cx6="http://schemas.microsoft.com/office/drawing/2016/5/12/chartex" xmlns:cx7="http://schemas.microsoft.com/office/drawing/2016/5/13/chartex" xmlns:cx8="http://schemas.microsoft.com/office/drawing/2016/5/14/chartex" xmlns:mc="http://schemas.openxmlformats.org/markup-compatibility/2006" xmlns:aink="http://schemas.microsoft.com/office/drawing/2016/ink" xmlns:am3d="http://schemas.microsoft.com/office/drawing/2017/model3d" xmlns:o="urn:schemas-microsoft-com:office:office" xmlns:r="http://schemas.openxmlformats.org/officeDocument/2006/relationships" xmlns:m="http://schemas.openxmlformats.org/officeDocument/2006/math" xmlns:v="urn:schemas-microsoft-com:vml" xmlns:wp14="http://schemas.microsoft.com/office/word/2010/wordprocessingDrawing" xmlns:wp="http://schemas.openxmlformats.org/drawingml/2006/wordprocessingDrawing" xmlns:w10="urn:schemas-microsoft-com:office:word" xmlns:w="http://schemas.openxmlformats.org/wordprocessingml/2006/main" xmlns:w14="http://schemas.microsoft.com/office/word/2010/wordml" xmlns:w15="http://schemas.microsoft.com/office/word/2012/wordml" xmlns:w16cex="http://schemas.microsoft.com/office/word/2018/wordml/cex" xmlns:w16cid="http://schemas.microsoft.com/office/word/2016/wordml/cid" xmlns:w16="http://schemas.microsoft.com/office/word/2018/wordml" xmlns:w16sdtdh="http://schemas.microsoft.com/office/word/2020/wordml/sdtdatahash" xmlns:w16se="http://schemas.microsoft.com/office/word/2015/wordml/symex" xmlns:wpg="http://schemas.microsoft.com/office/word/2010/wordprocessingGroup" xmlns:wpi="http://schemas.microsoft.com/office/word/2010/wordprocessingInk" xmlns:wne="http://schemas.microsoft.com/office/word/2006/wordml" xmlns:wps="http://schemas.microsoft.com/office/word/2010/wordprocessingShape" mc:Ignorable="w14 w15 w16se w16cid w16 w16cex w16sdtdh wp14">
-  <w:p>
-    <w:pPr>
-      <w:pStyle w:val="Footer"/>
-    </w:pPr>
-  </w:p>
-</w:ftr>
-</file>
-
-<file path=word/footer3.xml><?xml version="1.0" encoding="utf-8"?>
-<w:ftr xmlns:wpc="http://schemas.microsoft.com/office/word/2010/wordprocessingCanvas" xmlns:cx="http://schemas.microsoft.com/office/drawing/2014/chartex" xmlns:cx1="http://schemas.microsoft.com/office/drawing/2015/9/8/chartex" xmlns:cx2="http://schemas.microsoft.com/office/drawing/2015/10/21/chartex" xmlns:cx3="http://schemas.microsoft.com/office/drawing/2016/5/9/chartex" xmlns:cx4="http://schemas.microsoft.com/office/drawing/2016/5/10/chartex" xmlns:cx5="http://schemas.microsoft.com/office/drawing/2016/5/11/chartex" xmlns:cx6="http://schemas.microsoft.com/office/drawing/2016/5/12/chartex" xmlns:cx7="http://schemas.microsoft.com/office/drawing/2016/5/13/chartex" xmlns:cx8="http://schemas.microsoft.com/office/drawing/2016/5/14/chartex" xmlns:mc="http://schemas.openxmlformats.org/markup-compatibility/2006" xmlns:aink="http://schemas.microsoft.com/office/drawing/2016/ink" xmlns:am3d="http://schemas.microsoft.com/office/drawing/2017/model3d" xmlns:o="urn:schemas-microsoft-com:office:office" xmlns:r="http://schemas.openxmlformats.org/officeDocument/2006/relationships" xmlns:m="http://schemas.openxmlformats.org/officeDocument/2006/math" xmlns:v="urn:schemas-microsoft-com:vml" xmlns:wp14="http://schemas.microsoft.com/office/word/2010/wordprocessingDrawing" xmlns:wp="http://schemas.openxmlformats.org/drawingml/2006/wordprocessingDrawing" xmlns:w10="urn:schemas-microsoft-com:office:word" xmlns:w="http://schemas.openxmlformats.org/wordprocessingml/2006/main" xmlns:w14="http://schemas.microsoft.com/office/word/2010/wordml" xmlns:w15="http://schemas.microsoft.com/office/word/2012/wordml" xmlns:w16cex="http://schemas.microsoft.com/office/word/2018/wordml/cex" xmlns:w16cid="http://schemas.microsoft.com/office/word/2016/wordml/cid" xmlns:w16="http://schemas.microsoft.com/office/word/2018/wordml" xmlns:w16sdtdh="http://schemas.microsoft.com/office/word/2020/wordml/sdtdatahash" xmlns:w16se="http://schemas.microsoft.com/office/word/2015/wordml/symex" xmlns:wpg="http://schemas.microsoft.com/office/word/2010/wordprocessingGroup" xmlns:wpi="http://schemas.microsoft.com/office/word/2010/wordprocessingInk" xmlns:wne="http://schemas.microsoft.com/office/word/2006/wordml" xmlns:wps="http://schemas.microsoft.com/office/word/2010/wordprocessingShape" mc:Ignorable="w14 w15 w16se w16cid w16 w16cex w16sdtdh wp14">
-  <w:p>
-    <w:pPr>
-      <w:pStyle w:val="Footer"/>
-    </w:pPr>
-  </w:p>
-</w:ftr>
-</file>
-
 <file path=word/footnotes.xml><?xml version="1.0" encoding="utf-8"?>
 <w:footnotes xmlns:wpc="http://schemas.microsoft.com/office/word/2010/wordprocessingCanvas" xmlns:cx="http://schemas.microsoft.com/office/drawing/2014/chartex" xmlns:cx1="http://schemas.microsoft.com/office/drawing/2015/9/8/chartex" xmlns:cx2="http://schemas.microsoft.com/office/drawing/2015/10/21/chartex" xmlns:cx3="http://schemas.microsoft.com/office/drawing/2016/5/9/chartex" xmlns:cx4="http://schemas.microsoft.com/office/drawing/2016/5/10/chartex" xmlns:cx5="http://schemas.microsoft.com/office/drawing/2016/5/11/chartex" xmlns:cx6="http://schemas.microsoft.com/office/drawing/2016/5/12/chartex" xmlns:cx7="http://schemas.microsoft.com/office/drawing/2016/5/13/chartex" xmlns:cx8="http://schemas.microsoft.com/office/drawing/2016/5/14/chartex" xmlns:mc="http://schemas.openxmlformats.org/markup-compatibility/2006" xmlns:aink="http://schemas.microsoft.com/office/drawing/2016/ink" xmlns:am3d="http://schemas.microsoft.com/office/drawing/2017/model3d" xmlns:o="urn:schemas-microsoft-com:office:office" xmlns:r="http://schemas.openxmlformats.org/officeDocument/2006/relationships" xmlns:m="http://schemas.openxmlformats.org/officeDocument/2006/math" xmlns:v="urn:schemas-microsoft-com:vml" xmlns:wp14="http://schemas.microsoft.com/office/word/2010/wordprocessingDrawing" xmlns:wp="http://schemas.openxmlformats.org/drawingml/2006/wordprocessingDrawing" xmlns:w10="urn:schemas-microsoft-com:office:word" xmlns:w="http://schemas.openxmlformats.org/wordprocessingml/2006/main" xmlns:w14="http://schemas.microsoft.com/office/word/2010/wordml" xmlns:w15="http://schemas.microsoft.com/office/word/2012/wordml" xmlns:w16cex="http://schemas.microsoft.com/office/word/2018/wordml/cex" xmlns:w16cid="http://schemas.microsoft.com/office/word/2016/wordml/cid" xmlns:w16="http://schemas.microsoft.com/office/word/2018/wordml" xmlns:w16sdtdh="http://schemas.microsoft.com/office/word/2020/wordml/sdtdatahash" xmlns:w16se="http://schemas.microsoft.com/office/word/2015/wordml/symex" xmlns:wpg="http://schemas.microsoft.com/office/word/2010/wordprocessingGroup" xmlns:wpi="http://schemas.microsoft.com/office/word/2010/wordprocessingInk" xmlns:wne="http://schemas.microsoft.com/office/word/2006/wordml" xmlns:wps="http://schemas.microsoft.com/office/word/2010/wordprocessingShape" mc:Ignorable="w14 w15 w16se w16cid w16 w16cex w16sdtdh wp14">
   <w:footnote w:type="separator" w:id="-1">
@@ -1561,13 +3154,35 @@
   <w:p>
     <w:pPr>
       <w:pStyle w:val="Header"/>
+      <w:rPr>
+        <w:lang w:val="tr-TR"/>
+      </w:rPr>
     </w:pPr>
+    <w:r>
+      <w:rPr>
+        <w:lang w:val="tr-TR"/>
+      </w:rPr>
+      <w:t>Ömer Faruk Ünal</w:t>
+    </w:r>
+    <w:r>
+      <w:rPr>
+        <w:lang w:val="tr-TR"/>
+      </w:rPr>
+      <w:tab/>
+    </w:r>
+    <w:r>
+      <w:rPr>
+        <w:lang w:val="tr-TR"/>
+      </w:rPr>
+      <w:tab/>
+    </w:r>
+    <w:r>
+      <w:rPr>
+        <w:lang w:val="tr-TR"/>
+      </w:rPr>
+      <w:t>Eren Dönmez</w:t>
+    </w:r>
   </w:p>
-</w:hdr>
-</file>
-
-<file path=word/header2.xml><?xml version="1.0" encoding="utf-8"?>
-<w:hdr xmlns:wpc="http://schemas.microsoft.com/office/word/2010/wordprocessingCanvas" xmlns:cx="http://schemas.microsoft.com/office/drawing/2014/chartex" xmlns:cx1="http://schemas.microsoft.com/office/drawing/2015/9/8/chartex" xmlns:cx2="http://schemas.microsoft.com/office/drawing/2015/10/21/chartex" xmlns:cx3="http://schemas.microsoft.com/office/drawing/2016/5/9/chartex" xmlns:cx4="http://schemas.microsoft.com/office/drawing/2016/5/10/chartex" xmlns:cx5="http://schemas.microsoft.com/office/drawing/2016/5/11/chartex" xmlns:cx6="http://schemas.microsoft.com/office/drawing/2016/5/12/chartex" xmlns:cx7="http://schemas.microsoft.com/office/drawing/2016/5/13/chartex" xmlns:cx8="http://schemas.microsoft.com/office/drawing/2016/5/14/chartex" xmlns:mc="http://schemas.openxmlformats.org/markup-compatibility/2006" xmlns:aink="http://schemas.microsoft.com/office/drawing/2016/ink" xmlns:am3d="http://schemas.microsoft.com/office/drawing/2017/model3d" xmlns:o="urn:schemas-microsoft-com:office:office" xmlns:r="http://schemas.openxmlformats.org/officeDocument/2006/relationships" xmlns:m="http://schemas.openxmlformats.org/officeDocument/2006/math" xmlns:v="urn:schemas-microsoft-com:vml" xmlns:wp14="http://schemas.microsoft.com/office/word/2010/wordprocessingDrawing" xmlns:wp="http://schemas.openxmlformats.org/drawingml/2006/wordprocessingDrawing" xmlns:w10="urn:schemas-microsoft-com:office:word" xmlns:w="http://schemas.openxmlformats.org/wordprocessingml/2006/main" xmlns:w14="http://schemas.microsoft.com/office/word/2010/wordml" xmlns:w15="http://schemas.microsoft.com/office/word/2012/wordml" xmlns:w16cex="http://schemas.microsoft.com/office/word/2018/wordml/cex" xmlns:w16cid="http://schemas.microsoft.com/office/word/2016/wordml/cid" xmlns:w16="http://schemas.microsoft.com/office/word/2018/wordml" xmlns:w16sdtdh="http://schemas.microsoft.com/office/word/2020/wordml/sdtdatahash" xmlns:w16se="http://schemas.microsoft.com/office/word/2015/wordml/symex" xmlns:wpg="http://schemas.microsoft.com/office/word/2010/wordprocessingGroup" xmlns:wpi="http://schemas.microsoft.com/office/word/2010/wordprocessingInk" xmlns:wne="http://schemas.microsoft.com/office/word/2006/wordml" xmlns:wps="http://schemas.microsoft.com/office/word/2010/wordprocessingShape" mc:Ignorable="w14 w15 w16se w16cid w16 w16cex w16sdtdh wp14">
   <w:p>
     <w:pPr>
       <w:pStyle w:val="Header"/>
@@ -1579,7 +3194,7 @@
       <w:rPr>
         <w:lang w:val="tr-TR"/>
       </w:rPr>
-      <w:t>Ömer Faruk Ünal</w:t>
+      <w:t>2019400048</w:t>
     </w:r>
     <w:r>
       <w:rPr>
@@ -1592,18 +3207,13 @@
         <w:lang w:val="tr-TR"/>
       </w:rPr>
       <w:tab/>
-      <w:t>Eren Dönmez</w:t>
     </w:r>
-  </w:p>
-</w:hdr>
-</file>
-
-<file path=word/header3.xml><?xml version="1.0" encoding="utf-8"?>
-<w:hdr xmlns:wpc="http://schemas.microsoft.com/office/word/2010/wordprocessingCanvas" xmlns:cx="http://schemas.microsoft.com/office/drawing/2014/chartex" xmlns:cx1="http://schemas.microsoft.com/office/drawing/2015/9/8/chartex" xmlns:cx2="http://schemas.microsoft.com/office/drawing/2015/10/21/chartex" xmlns:cx3="http://schemas.microsoft.com/office/drawing/2016/5/9/chartex" xmlns:cx4="http://schemas.microsoft.com/office/drawing/2016/5/10/chartex" xmlns:cx5="http://schemas.microsoft.com/office/drawing/2016/5/11/chartex" xmlns:cx6="http://schemas.microsoft.com/office/drawing/2016/5/12/chartex" xmlns:cx7="http://schemas.microsoft.com/office/drawing/2016/5/13/chartex" xmlns:cx8="http://schemas.microsoft.com/office/drawing/2016/5/14/chartex" xmlns:mc="http://schemas.openxmlformats.org/markup-compatibility/2006" xmlns:aink="http://schemas.microsoft.com/office/drawing/2016/ink" xmlns:am3d="http://schemas.microsoft.com/office/drawing/2017/model3d" xmlns:o="urn:schemas-microsoft-com:office:office" xmlns:r="http://schemas.openxmlformats.org/officeDocument/2006/relationships" xmlns:m="http://schemas.openxmlformats.org/officeDocument/2006/math" xmlns:v="urn:schemas-microsoft-com:vml" xmlns:wp14="http://schemas.microsoft.com/office/word/2010/wordprocessingDrawing" xmlns:wp="http://schemas.openxmlformats.org/drawingml/2006/wordprocessingDrawing" xmlns:w10="urn:schemas-microsoft-com:office:word" xmlns:w="http://schemas.openxmlformats.org/wordprocessingml/2006/main" xmlns:w14="http://schemas.microsoft.com/office/word/2010/wordml" xmlns:w15="http://schemas.microsoft.com/office/word/2012/wordml" xmlns:w16cex="http://schemas.microsoft.com/office/word/2018/wordml/cex" xmlns:w16cid="http://schemas.microsoft.com/office/word/2016/wordml/cid" xmlns:w16="http://schemas.microsoft.com/office/word/2018/wordml" xmlns:w16sdtdh="http://schemas.microsoft.com/office/word/2020/wordml/sdtdatahash" xmlns:w16se="http://schemas.microsoft.com/office/word/2015/wordml/symex" xmlns:wpg="http://schemas.microsoft.com/office/word/2010/wordprocessingGroup" xmlns:wpi="http://schemas.microsoft.com/office/word/2010/wordprocessingInk" xmlns:wne="http://schemas.microsoft.com/office/word/2006/wordml" xmlns:wps="http://schemas.microsoft.com/office/word/2010/wordprocessingShape" mc:Ignorable="w14 w15 w16se w16cid w16 w16cex w16sdtdh wp14">
-  <w:p>
-    <w:pPr>
-      <w:pStyle w:val="Header"/>
-    </w:pPr>
+    <w:r>
+      <w:rPr>
+        <w:lang w:val="tr-TR"/>
+      </w:rPr>
+      <w:t>2019400021</w:t>
+    </w:r>
   </w:p>
 </w:hdr>
 </file>
@@ -1611,6 +3221,345 @@
 <file path=word/numbering.xml><?xml version="1.0" encoding="utf-8"?>
 <w:numbering xmlns:wpc="http://schemas.microsoft.com/office/word/2010/wordprocessingCanvas" xmlns:cx="http://schemas.microsoft.com/office/drawing/2014/chartex" xmlns:cx1="http://schemas.microsoft.com/office/drawing/2015/9/8/chartex" xmlns:cx2="http://schemas.microsoft.com/office/drawing/2015/10/21/chartex" xmlns:cx3="http://schemas.microsoft.com/office/drawing/2016/5/9/chartex" xmlns:cx4="http://schemas.microsoft.com/office/drawing/2016/5/10/chartex" xmlns:cx5="http://schemas.microsoft.com/office/drawing/2016/5/11/chartex" xmlns:cx6="http://schemas.microsoft.com/office/drawing/2016/5/12/chartex" xmlns:cx7="http://schemas.microsoft.com/office/drawing/2016/5/13/chartex" xmlns:cx8="http://schemas.microsoft.com/office/drawing/2016/5/14/chartex" xmlns:mc="http://schemas.openxmlformats.org/markup-compatibility/2006" xmlns:aink="http://schemas.microsoft.com/office/drawing/2016/ink" xmlns:am3d="http://schemas.microsoft.com/office/drawing/2017/model3d" xmlns:o="urn:schemas-microsoft-com:office:office" xmlns:r="http://schemas.openxmlformats.org/officeDocument/2006/relationships" xmlns:m="http://schemas.openxmlformats.org/officeDocument/2006/math" xmlns:v="urn:schemas-microsoft-com:vml" xmlns:wp14="http://schemas.microsoft.com/office/word/2010/wordprocessingDrawing" xmlns:wp="http://schemas.openxmlformats.org/drawingml/2006/wordprocessingDrawing" xmlns:w10="urn:schemas-microsoft-com:office:word" xmlns:w="http://schemas.openxmlformats.org/wordprocessingml/2006/main" xmlns:w14="http://schemas.microsoft.com/office/word/2010/wordml" xmlns:w15="http://schemas.microsoft.com/office/word/2012/wordml" xmlns:w16cex="http://schemas.microsoft.com/office/word/2018/wordml/cex" xmlns:w16cid="http://schemas.microsoft.com/office/word/2016/wordml/cid" xmlns:w16="http://schemas.microsoft.com/office/word/2018/wordml" xmlns:w16sdtdh="http://schemas.microsoft.com/office/word/2020/wordml/sdtdatahash" xmlns:w16se="http://schemas.microsoft.com/office/word/2015/wordml/symex" xmlns:wpg="http://schemas.microsoft.com/office/word/2010/wordprocessingGroup" xmlns:wpi="http://schemas.microsoft.com/office/word/2010/wordprocessingInk" xmlns:wne="http://schemas.microsoft.com/office/word/2006/wordml" xmlns:wps="http://schemas.microsoft.com/office/word/2010/wordprocessingShape" mc:Ignorable="w14 w15 w16se w16cid w16 w16cex w16sdtdh wp14">
   <w:abstractNum w:abstractNumId="0" w15:restartNumberingAfterBreak="0">
+    <w:nsid w:val="037E1B44"/>
+    <w:multiLevelType w:val="hybridMultilevel"/>
+    <w:tmpl w:val="7B025A5C"/>
+    <w:lvl w:ilvl="0" w:tplc="041F0001">
+      <w:start w:val="1"/>
+      <w:numFmt w:val="bullet"/>
+      <w:lvlText w:val=""/>
+      <w:lvlJc w:val="left"/>
+      <w:pPr>
+        <w:ind w:left="720" w:hanging="360"/>
+      </w:pPr>
+      <w:rPr>
+        <w:rFonts w:ascii="Symbol" w:hAnsi="Symbol" w:hint="default"/>
+      </w:rPr>
+    </w:lvl>
+    <w:lvl w:ilvl="1" w:tplc="041F0003" w:tentative="1">
+      <w:start w:val="1"/>
+      <w:numFmt w:val="bullet"/>
+      <w:lvlText w:val="o"/>
+      <w:lvlJc w:val="left"/>
+      <w:pPr>
+        <w:ind w:left="1440" w:hanging="360"/>
+      </w:pPr>
+      <w:rPr>
+        <w:rFonts w:ascii="Courier New" w:hAnsi="Courier New" w:cs="Courier New" w:hint="default"/>
+      </w:rPr>
+    </w:lvl>
+    <w:lvl w:ilvl="2" w:tplc="041F0005" w:tentative="1">
+      <w:start w:val="1"/>
+      <w:numFmt w:val="bullet"/>
+      <w:lvlText w:val=""/>
+      <w:lvlJc w:val="left"/>
+      <w:pPr>
+        <w:ind w:left="2160" w:hanging="360"/>
+      </w:pPr>
+      <w:rPr>
+        <w:rFonts w:ascii="Wingdings" w:hAnsi="Wingdings" w:hint="default"/>
+      </w:rPr>
+    </w:lvl>
+    <w:lvl w:ilvl="3" w:tplc="041F0001" w:tentative="1">
+      <w:start w:val="1"/>
+      <w:numFmt w:val="bullet"/>
+      <w:lvlText w:val=""/>
+      <w:lvlJc w:val="left"/>
+      <w:pPr>
+        <w:ind w:left="2880" w:hanging="360"/>
+      </w:pPr>
+      <w:rPr>
+        <w:rFonts w:ascii="Symbol" w:hAnsi="Symbol" w:hint="default"/>
+      </w:rPr>
+    </w:lvl>
+    <w:lvl w:ilvl="4" w:tplc="041F0003" w:tentative="1">
+      <w:start w:val="1"/>
+      <w:numFmt w:val="bullet"/>
+      <w:lvlText w:val="o"/>
+      <w:lvlJc w:val="left"/>
+      <w:pPr>
+        <w:ind w:left="3600" w:hanging="360"/>
+      </w:pPr>
+      <w:rPr>
+        <w:rFonts w:ascii="Courier New" w:hAnsi="Courier New" w:cs="Courier New" w:hint="default"/>
+      </w:rPr>
+    </w:lvl>
+    <w:lvl w:ilvl="5" w:tplc="041F0005" w:tentative="1">
+      <w:start w:val="1"/>
+      <w:numFmt w:val="bullet"/>
+      <w:lvlText w:val=""/>
+      <w:lvlJc w:val="left"/>
+      <w:pPr>
+        <w:ind w:left="4320" w:hanging="360"/>
+      </w:pPr>
+      <w:rPr>
+        <w:rFonts w:ascii="Wingdings" w:hAnsi="Wingdings" w:hint="default"/>
+      </w:rPr>
+    </w:lvl>
+    <w:lvl w:ilvl="6" w:tplc="041F0001" w:tentative="1">
+      <w:start w:val="1"/>
+      <w:numFmt w:val="bullet"/>
+      <w:lvlText w:val=""/>
+      <w:lvlJc w:val="left"/>
+      <w:pPr>
+        <w:ind w:left="5040" w:hanging="360"/>
+      </w:pPr>
+      <w:rPr>
+        <w:rFonts w:ascii="Symbol" w:hAnsi="Symbol" w:hint="default"/>
+      </w:rPr>
+    </w:lvl>
+    <w:lvl w:ilvl="7" w:tplc="041F0003" w:tentative="1">
+      <w:start w:val="1"/>
+      <w:numFmt w:val="bullet"/>
+      <w:lvlText w:val="o"/>
+      <w:lvlJc w:val="left"/>
+      <w:pPr>
+        <w:ind w:left="5760" w:hanging="360"/>
+      </w:pPr>
+      <w:rPr>
+        <w:rFonts w:ascii="Courier New" w:hAnsi="Courier New" w:cs="Courier New" w:hint="default"/>
+      </w:rPr>
+    </w:lvl>
+    <w:lvl w:ilvl="8" w:tplc="041F0005" w:tentative="1">
+      <w:start w:val="1"/>
+      <w:numFmt w:val="bullet"/>
+      <w:lvlText w:val=""/>
+      <w:lvlJc w:val="left"/>
+      <w:pPr>
+        <w:ind w:left="6480" w:hanging="360"/>
+      </w:pPr>
+      <w:rPr>
+        <w:rFonts w:ascii="Wingdings" w:hAnsi="Wingdings" w:hint="default"/>
+      </w:rPr>
+    </w:lvl>
+  </w:abstractNum>
+  <w:abstractNum w:abstractNumId="1" w15:restartNumberingAfterBreak="0">
+    <w:nsid w:val="0DC14F43"/>
+    <w:multiLevelType w:val="hybridMultilevel"/>
+    <w:tmpl w:val="EBC0BFAE"/>
+    <w:lvl w:ilvl="0" w:tplc="041F0001">
+      <w:start w:val="1"/>
+      <w:numFmt w:val="bullet"/>
+      <w:lvlText w:val=""/>
+      <w:lvlJc w:val="left"/>
+      <w:pPr>
+        <w:ind w:left="720" w:hanging="360"/>
+      </w:pPr>
+      <w:rPr>
+        <w:rFonts w:ascii="Symbol" w:hAnsi="Symbol" w:hint="default"/>
+      </w:rPr>
+    </w:lvl>
+    <w:lvl w:ilvl="1" w:tplc="041F0003" w:tentative="1">
+      <w:start w:val="1"/>
+      <w:numFmt w:val="bullet"/>
+      <w:lvlText w:val="o"/>
+      <w:lvlJc w:val="left"/>
+      <w:pPr>
+        <w:ind w:left="1440" w:hanging="360"/>
+      </w:pPr>
+      <w:rPr>
+        <w:rFonts w:ascii="Courier New" w:hAnsi="Courier New" w:cs="Courier New" w:hint="default"/>
+      </w:rPr>
+    </w:lvl>
+    <w:lvl w:ilvl="2" w:tplc="041F0005" w:tentative="1">
+      <w:start w:val="1"/>
+      <w:numFmt w:val="bullet"/>
+      <w:lvlText w:val=""/>
+      <w:lvlJc w:val="left"/>
+      <w:pPr>
+        <w:ind w:left="2160" w:hanging="360"/>
+      </w:pPr>
+      <w:rPr>
+        <w:rFonts w:ascii="Wingdings" w:hAnsi="Wingdings" w:hint="default"/>
+      </w:rPr>
+    </w:lvl>
+    <w:lvl w:ilvl="3" w:tplc="041F0001" w:tentative="1">
+      <w:start w:val="1"/>
+      <w:numFmt w:val="bullet"/>
+      <w:lvlText w:val=""/>
+      <w:lvlJc w:val="left"/>
+      <w:pPr>
+        <w:ind w:left="2880" w:hanging="360"/>
+      </w:pPr>
+      <w:rPr>
+        <w:rFonts w:ascii="Symbol" w:hAnsi="Symbol" w:hint="default"/>
+      </w:rPr>
+    </w:lvl>
+    <w:lvl w:ilvl="4" w:tplc="041F0003" w:tentative="1">
+      <w:start w:val="1"/>
+      <w:numFmt w:val="bullet"/>
+      <w:lvlText w:val="o"/>
+      <w:lvlJc w:val="left"/>
+      <w:pPr>
+        <w:ind w:left="3600" w:hanging="360"/>
+      </w:pPr>
+      <w:rPr>
+        <w:rFonts w:ascii="Courier New" w:hAnsi="Courier New" w:cs="Courier New" w:hint="default"/>
+      </w:rPr>
+    </w:lvl>
+    <w:lvl w:ilvl="5" w:tplc="041F0005" w:tentative="1">
+      <w:start w:val="1"/>
+      <w:numFmt w:val="bullet"/>
+      <w:lvlText w:val=""/>
+      <w:lvlJc w:val="left"/>
+      <w:pPr>
+        <w:ind w:left="4320" w:hanging="360"/>
+      </w:pPr>
+      <w:rPr>
+        <w:rFonts w:ascii="Wingdings" w:hAnsi="Wingdings" w:hint="default"/>
+      </w:rPr>
+    </w:lvl>
+    <w:lvl w:ilvl="6" w:tplc="041F0001" w:tentative="1">
+      <w:start w:val="1"/>
+      <w:numFmt w:val="bullet"/>
+      <w:lvlText w:val=""/>
+      <w:lvlJc w:val="left"/>
+      <w:pPr>
+        <w:ind w:left="5040" w:hanging="360"/>
+      </w:pPr>
+      <w:rPr>
+        <w:rFonts w:ascii="Symbol" w:hAnsi="Symbol" w:hint="default"/>
+      </w:rPr>
+    </w:lvl>
+    <w:lvl w:ilvl="7" w:tplc="041F0003" w:tentative="1">
+      <w:start w:val="1"/>
+      <w:numFmt w:val="bullet"/>
+      <w:lvlText w:val="o"/>
+      <w:lvlJc w:val="left"/>
+      <w:pPr>
+        <w:ind w:left="5760" w:hanging="360"/>
+      </w:pPr>
+      <w:rPr>
+        <w:rFonts w:ascii="Courier New" w:hAnsi="Courier New" w:cs="Courier New" w:hint="default"/>
+      </w:rPr>
+    </w:lvl>
+    <w:lvl w:ilvl="8" w:tplc="041F0005" w:tentative="1">
+      <w:start w:val="1"/>
+      <w:numFmt w:val="bullet"/>
+      <w:lvlText w:val=""/>
+      <w:lvlJc w:val="left"/>
+      <w:pPr>
+        <w:ind w:left="6480" w:hanging="360"/>
+      </w:pPr>
+      <w:rPr>
+        <w:rFonts w:ascii="Wingdings" w:hAnsi="Wingdings" w:hint="default"/>
+      </w:rPr>
+    </w:lvl>
+  </w:abstractNum>
+  <w:abstractNum w:abstractNumId="2" w15:restartNumberingAfterBreak="0">
+    <w:nsid w:val="234E1CFF"/>
+    <w:multiLevelType w:val="hybridMultilevel"/>
+    <w:tmpl w:val="2062A652"/>
+    <w:lvl w:ilvl="0" w:tplc="041F0001">
+      <w:start w:val="1"/>
+      <w:numFmt w:val="bullet"/>
+      <w:lvlText w:val=""/>
+      <w:lvlJc w:val="left"/>
+      <w:pPr>
+        <w:ind w:left="720" w:hanging="360"/>
+      </w:pPr>
+      <w:rPr>
+        <w:rFonts w:ascii="Symbol" w:hAnsi="Symbol" w:hint="default"/>
+      </w:rPr>
+    </w:lvl>
+    <w:lvl w:ilvl="1" w:tplc="041F0003" w:tentative="1">
+      <w:start w:val="1"/>
+      <w:numFmt w:val="bullet"/>
+      <w:lvlText w:val="o"/>
+      <w:lvlJc w:val="left"/>
+      <w:pPr>
+        <w:ind w:left="1440" w:hanging="360"/>
+      </w:pPr>
+      <w:rPr>
+        <w:rFonts w:ascii="Courier New" w:hAnsi="Courier New" w:cs="Courier New" w:hint="default"/>
+      </w:rPr>
+    </w:lvl>
+    <w:lvl w:ilvl="2" w:tplc="041F0005" w:tentative="1">
+      <w:start w:val="1"/>
+      <w:numFmt w:val="bullet"/>
+      <w:lvlText w:val=""/>
+      <w:lvlJc w:val="left"/>
+      <w:pPr>
+        <w:ind w:left="2160" w:hanging="360"/>
+      </w:pPr>
+      <w:rPr>
+        <w:rFonts w:ascii="Wingdings" w:hAnsi="Wingdings" w:hint="default"/>
+      </w:rPr>
+    </w:lvl>
+    <w:lvl w:ilvl="3" w:tplc="041F0001" w:tentative="1">
+      <w:start w:val="1"/>
+      <w:numFmt w:val="bullet"/>
+      <w:lvlText w:val=""/>
+      <w:lvlJc w:val="left"/>
+      <w:pPr>
+        <w:ind w:left="2880" w:hanging="360"/>
+      </w:pPr>
+      <w:rPr>
+        <w:rFonts w:ascii="Symbol" w:hAnsi="Symbol" w:hint="default"/>
+      </w:rPr>
+    </w:lvl>
+    <w:lvl w:ilvl="4" w:tplc="041F0003" w:tentative="1">
+      <w:start w:val="1"/>
+      <w:numFmt w:val="bullet"/>
+      <w:lvlText w:val="o"/>
+      <w:lvlJc w:val="left"/>
+      <w:pPr>
+        <w:ind w:left="3600" w:hanging="360"/>
+      </w:pPr>
+      <w:rPr>
+        <w:rFonts w:ascii="Courier New" w:hAnsi="Courier New" w:cs="Courier New" w:hint="default"/>
+      </w:rPr>
+    </w:lvl>
+    <w:lvl w:ilvl="5" w:tplc="041F0005" w:tentative="1">
+      <w:start w:val="1"/>
+      <w:numFmt w:val="bullet"/>
+      <w:lvlText w:val=""/>
+      <w:lvlJc w:val="left"/>
+      <w:pPr>
+        <w:ind w:left="4320" w:hanging="360"/>
+      </w:pPr>
+      <w:rPr>
+        <w:rFonts w:ascii="Wingdings" w:hAnsi="Wingdings" w:hint="default"/>
+      </w:rPr>
+    </w:lvl>
+    <w:lvl w:ilvl="6" w:tplc="041F0001" w:tentative="1">
+      <w:start w:val="1"/>
+      <w:numFmt w:val="bullet"/>
+      <w:lvlText w:val=""/>
+      <w:lvlJc w:val="left"/>
+      <w:pPr>
+        <w:ind w:left="5040" w:hanging="360"/>
+      </w:pPr>
+      <w:rPr>
+        <w:rFonts w:ascii="Symbol" w:hAnsi="Symbol" w:hint="default"/>
+      </w:rPr>
+    </w:lvl>
+    <w:lvl w:ilvl="7" w:tplc="041F0003" w:tentative="1">
+      <w:start w:val="1"/>
+      <w:numFmt w:val="bullet"/>
+      <w:lvlText w:val="o"/>
+      <w:lvlJc w:val="left"/>
+      <w:pPr>
+        <w:ind w:left="5760" w:hanging="360"/>
+      </w:pPr>
+      <w:rPr>
+        <w:rFonts w:ascii="Courier New" w:hAnsi="Courier New" w:cs="Courier New" w:hint="default"/>
+      </w:rPr>
+    </w:lvl>
+    <w:lvl w:ilvl="8" w:tplc="041F0005" w:tentative="1">
+      <w:start w:val="1"/>
+      <w:numFmt w:val="bullet"/>
+      <w:lvlText w:val=""/>
+      <w:lvlJc w:val="left"/>
+      <w:pPr>
+        <w:ind w:left="6480" w:hanging="360"/>
+      </w:pPr>
+      <w:rPr>
+        <w:rFonts w:ascii="Wingdings" w:hAnsi="Wingdings" w:hint="default"/>
+      </w:rPr>
+    </w:lvl>
+  </w:abstractNum>
+  <w:abstractNum w:abstractNumId="3" w15:restartNumberingAfterBreak="0">
     <w:nsid w:val="51724985"/>
     <w:multiLevelType w:val="hybridMultilevel"/>
     <w:tmpl w:val="6A34C3CE"/>
@@ -1723,7 +3672,7 @@
       </w:rPr>
     </w:lvl>
   </w:abstractNum>
-  <w:abstractNum w:abstractNumId="1" w15:restartNumberingAfterBreak="0">
+  <w:abstractNum w:abstractNumId="4" w15:restartNumberingAfterBreak="0">
     <w:nsid w:val="51CE1F4F"/>
     <w:multiLevelType w:val="hybridMultilevel"/>
     <w:tmpl w:val="80EC51F0"/>
@@ -1739,7 +3688,7 @@
         <w:rFonts w:ascii="Symbol" w:hAnsi="Symbol" w:hint="default"/>
       </w:rPr>
     </w:lvl>
-    <w:lvl w:ilvl="1" w:tplc="04090003" w:tentative="1">
+    <w:lvl w:ilvl="1" w:tplc="04090003">
       <w:start w:val="1"/>
       <w:numFmt w:val="bullet"/>
       <w:lvlText w:val="o"/>
@@ -1836,7 +3785,7 @@
       </w:rPr>
     </w:lvl>
   </w:abstractNum>
-  <w:abstractNum w:abstractNumId="2" w15:restartNumberingAfterBreak="0">
+  <w:abstractNum w:abstractNumId="5" w15:restartNumberingAfterBreak="0">
     <w:nsid w:val="740B1E07"/>
     <w:multiLevelType w:val="hybridMultilevel"/>
     <w:tmpl w:val="39F4D7F4"/>
@@ -1950,13 +3899,22 @@
     </w:lvl>
   </w:abstractNum>
   <w:num w:numId="1" w16cid:durableId="1840385027">
-    <w:abstractNumId w:val="2"/>
+    <w:abstractNumId w:val="5"/>
   </w:num>
   <w:num w:numId="2" w16cid:durableId="456148935">
+    <w:abstractNumId w:val="3"/>
+  </w:num>
+  <w:num w:numId="3" w16cid:durableId="59329973">
+    <w:abstractNumId w:val="4"/>
+  </w:num>
+  <w:num w:numId="4" w16cid:durableId="20593330">
+    <w:abstractNumId w:val="1"/>
+  </w:num>
+  <w:num w:numId="5" w16cid:durableId="965114127">
     <w:abstractNumId w:val="0"/>
   </w:num>
-  <w:num w:numId="3" w16cid:durableId="59329973">
-    <w:abstractNumId w:val="1"/>
+  <w:num w:numId="6" w16cid:durableId="24404271">
+    <w:abstractNumId w:val="2"/>
   </w:num>
 </w:numbering>
 </file>
@@ -1969,7 +3927,7 @@
         <w:rFonts w:asciiTheme="minorHAnsi" w:eastAsiaTheme="minorHAnsi" w:hAnsiTheme="minorHAnsi" w:cstheme="minorBidi"/>
         <w:sz w:val="24"/>
         <w:szCs w:val="24"/>
-        <w:lang w:val="en-TR" w:eastAsia="en-US" w:bidi="ar-SA"/>
+        <w:lang w:eastAsia="en-US" w:bidi="ar-SA"/>
       </w:rPr>
     </w:rPrDefault>
     <w:pPrDefault/>
@@ -2436,6 +4394,25 @@
     <w:uiPriority w:val="99"/>
     <w:rsid w:val="00586054"/>
   </w:style>
+  <w:style w:type="paragraph" w:styleId="Caption">
+    <w:name w:val="caption"/>
+    <w:basedOn w:val="Normal"/>
+    <w:next w:val="Normal"/>
+    <w:uiPriority w:val="35"/>
+    <w:unhideWhenUsed/>
+    <w:qFormat/>
+    <w:rsid w:val="00A02101"/>
+    <w:pPr>
+      <w:spacing w:after="200"/>
+    </w:pPr>
+    <w:rPr>
+      <w:i/>
+      <w:iCs/>
+      <w:color w:val="44546A" w:themeColor="text2"/>
+      <w:sz w:val="18"/>
+      <w:szCs w:val="18"/>
+    </w:rPr>
+  </w:style>
 </w:styles>
 </file>
 

</xml_diff>